<commit_message>
Añadidas imágenes de Power-Ups
</commit_message>
<xml_diff>
--- a/PROPUESTA PROYECTO.docx
+++ b/PROPUESTA PROYECTO.docx
@@ -6710,8 +6710,868 @@
       <w:r>
         <w:rPr>
           <w:rFonts w:ascii="Times New Roman" w:hAnsi="Times New Roman" w:cs="Times New Roman"/>
+          <w:noProof/>
         </w:rPr>
         <w:lastRenderedPageBreak/>
+        <w:drawing>
+          <wp:inline distT="0" distB="0" distL="0" distR="0" wp14:anchorId="37B10901" wp14:editId="45D06685">
+            <wp:extent cx="5733415" cy="2289175"/>
+            <wp:effectExtent l="0" t="0" r="635" b="0"/>
+            <wp:docPr id="7" name="Imagen 7" descr="Interfaz de usuario gráfica, Aplicación, Tabla, Excel&#10;&#10;Descripción generada automáticamente"/>
+            <wp:cNvGraphicFramePr>
+              <a:graphicFrameLocks xmlns:a="http://schemas.openxmlformats.org/drawingml/2006/main" noChangeAspect="1"/>
+            </wp:cNvGraphicFramePr>
+            <a:graphic xmlns:a="http://schemas.openxmlformats.org/drawingml/2006/main">
+              <a:graphicData uri="http://schemas.openxmlformats.org/drawingml/2006/picture">
+                <pic:pic xmlns:pic="http://schemas.openxmlformats.org/drawingml/2006/picture">
+                  <pic:nvPicPr>
+                    <pic:cNvPr id="7" name="Imagen 7" descr="Interfaz de usuario gráfica, Aplicación, Tabla, Excel&#10;&#10;Descripción generada automáticamente"/>
+                    <pic:cNvPicPr/>
+                  </pic:nvPicPr>
+                  <pic:blipFill>
+                    <a:blip r:embed="rId23" cstate="print">
+                      <a:extLst>
+                        <a:ext uri="{28A0092B-C50C-407E-A947-70E740481C1C}">
+                          <a14:useLocalDpi xmlns:a14="http://schemas.microsoft.com/office/drawing/2010/main" val="0"/>
+                        </a:ext>
+                      </a:extLst>
+                    </a:blip>
+                    <a:stretch>
+                      <a:fillRect/>
+                    </a:stretch>
+                  </pic:blipFill>
+                  <pic:spPr>
+                    <a:xfrm>
+                      <a:off x="0" y="0"/>
+                      <a:ext cx="5733415" cy="2289175"/>
+                    </a:xfrm>
+                    <a:prstGeom prst="rect">
+                      <a:avLst/>
+                    </a:prstGeom>
+                  </pic:spPr>
+                </pic:pic>
+              </a:graphicData>
+            </a:graphic>
+          </wp:inline>
+        </w:drawing>
+      </w:r>
+    </w:p>
+    <w:p>
+      <w:pPr>
+        <w:pStyle w:val="Ttulo1"/>
+        <w:rPr>
+          <w:rFonts w:ascii="Times New Roman" w:hAnsi="Times New Roman" w:cs="Times New Roman"/>
+        </w:rPr>
+      </w:pPr>
+      <w:r>
+        <w:rPr>
+          <w:rFonts w:ascii="Times New Roman" w:hAnsi="Times New Roman" w:cs="Times New Roman"/>
+          <w:noProof/>
+        </w:rPr>
+        <w:drawing>
+          <wp:inline distT="0" distB="0" distL="0" distR="0" wp14:anchorId="31F372ED" wp14:editId="55B47C5B">
+            <wp:extent cx="5733415" cy="2585085"/>
+            <wp:effectExtent l="0" t="0" r="635" b="5715"/>
+            <wp:docPr id="8" name="Imagen 8" descr="Interfaz de usuario gráfica, Aplicación, Tabla, Excel&#10;&#10;Descripción generada automáticamente"/>
+            <wp:cNvGraphicFramePr>
+              <a:graphicFrameLocks xmlns:a="http://schemas.openxmlformats.org/drawingml/2006/main" noChangeAspect="1"/>
+            </wp:cNvGraphicFramePr>
+            <a:graphic xmlns:a="http://schemas.openxmlformats.org/drawingml/2006/main">
+              <a:graphicData uri="http://schemas.openxmlformats.org/drawingml/2006/picture">
+                <pic:pic xmlns:pic="http://schemas.openxmlformats.org/drawingml/2006/picture">
+                  <pic:nvPicPr>
+                    <pic:cNvPr id="8" name="Imagen 8" descr="Interfaz de usuario gráfica, Aplicación, Tabla, Excel&#10;&#10;Descripción generada automáticamente"/>
+                    <pic:cNvPicPr/>
+                  </pic:nvPicPr>
+                  <pic:blipFill>
+                    <a:blip r:embed="rId24" cstate="print">
+                      <a:extLst>
+                        <a:ext uri="{28A0092B-C50C-407E-A947-70E740481C1C}">
+                          <a14:useLocalDpi xmlns:a14="http://schemas.microsoft.com/office/drawing/2010/main" val="0"/>
+                        </a:ext>
+                      </a:extLst>
+                    </a:blip>
+                    <a:stretch>
+                      <a:fillRect/>
+                    </a:stretch>
+                  </pic:blipFill>
+                  <pic:spPr>
+                    <a:xfrm>
+                      <a:off x="0" y="0"/>
+                      <a:ext cx="5733415" cy="2585085"/>
+                    </a:xfrm>
+                    <a:prstGeom prst="rect">
+                      <a:avLst/>
+                    </a:prstGeom>
+                  </pic:spPr>
+                </pic:pic>
+              </a:graphicData>
+            </a:graphic>
+          </wp:inline>
+        </w:drawing>
+      </w:r>
+    </w:p>
+    <w:p>
+      <w:r>
+        <w:rPr>
+          <w:noProof/>
+        </w:rPr>
+        <w:drawing>
+          <wp:inline distT="0" distB="0" distL="0" distR="0" wp14:anchorId="17257108" wp14:editId="4818AD4B">
+            <wp:extent cx="5733415" cy="2607945"/>
+            <wp:effectExtent l="0" t="0" r="635" b="1905"/>
+            <wp:docPr id="9" name="Imagen 9" descr="Interfaz de usuario gráfica, Aplicación, Tabla, Excel&#10;&#10;Descripción generada automáticamente"/>
+            <wp:cNvGraphicFramePr>
+              <a:graphicFrameLocks xmlns:a="http://schemas.openxmlformats.org/drawingml/2006/main" noChangeAspect="1"/>
+            </wp:cNvGraphicFramePr>
+            <a:graphic xmlns:a="http://schemas.openxmlformats.org/drawingml/2006/main">
+              <a:graphicData uri="http://schemas.openxmlformats.org/drawingml/2006/picture">
+                <pic:pic xmlns:pic="http://schemas.openxmlformats.org/drawingml/2006/picture">
+                  <pic:nvPicPr>
+                    <pic:cNvPr id="9" name="Imagen 9" descr="Interfaz de usuario gráfica, Aplicación, Tabla, Excel&#10;&#10;Descripción generada automáticamente"/>
+                    <pic:cNvPicPr/>
+                  </pic:nvPicPr>
+                  <pic:blipFill>
+                    <a:blip r:embed="rId25" cstate="print">
+                      <a:extLst>
+                        <a:ext uri="{28A0092B-C50C-407E-A947-70E740481C1C}">
+                          <a14:useLocalDpi xmlns:a14="http://schemas.microsoft.com/office/drawing/2010/main" val="0"/>
+                        </a:ext>
+                      </a:extLst>
+                    </a:blip>
+                    <a:stretch>
+                      <a:fillRect/>
+                    </a:stretch>
+                  </pic:blipFill>
+                  <pic:spPr>
+                    <a:xfrm>
+                      <a:off x="0" y="0"/>
+                      <a:ext cx="5733415" cy="2607945"/>
+                    </a:xfrm>
+                    <a:prstGeom prst="rect">
+                      <a:avLst/>
+                    </a:prstGeom>
+                  </pic:spPr>
+                </pic:pic>
+              </a:graphicData>
+            </a:graphic>
+          </wp:inline>
+        </w:drawing>
+      </w:r>
+    </w:p>
+    <w:p/>
+    <w:p>
+      <w:r>
+        <w:rPr>
+          <w:noProof/>
+        </w:rPr>
+        <w:lastRenderedPageBreak/>
+        <w:drawing>
+          <wp:inline distT="0" distB="0" distL="0" distR="0" wp14:anchorId="3370226C" wp14:editId="76EC7CB3">
+            <wp:extent cx="5733415" cy="2218055"/>
+            <wp:effectExtent l="0" t="0" r="635" b="0"/>
+            <wp:docPr id="10" name="Imagen 10" descr="Interfaz de usuario gráfica, Aplicación, Tabla, Excel&#10;&#10;Descripción generada automáticamente"/>
+            <wp:cNvGraphicFramePr>
+              <a:graphicFrameLocks xmlns:a="http://schemas.openxmlformats.org/drawingml/2006/main" noChangeAspect="1"/>
+            </wp:cNvGraphicFramePr>
+            <a:graphic xmlns:a="http://schemas.openxmlformats.org/drawingml/2006/main">
+              <a:graphicData uri="http://schemas.openxmlformats.org/drawingml/2006/picture">
+                <pic:pic xmlns:pic="http://schemas.openxmlformats.org/drawingml/2006/picture">
+                  <pic:nvPicPr>
+                    <pic:cNvPr id="10" name="Imagen 10" descr="Interfaz de usuario gráfica, Aplicación, Tabla, Excel&#10;&#10;Descripción generada automáticamente"/>
+                    <pic:cNvPicPr/>
+                  </pic:nvPicPr>
+                  <pic:blipFill>
+                    <a:blip r:embed="rId26" cstate="print">
+                      <a:extLst>
+                        <a:ext uri="{28A0092B-C50C-407E-A947-70E740481C1C}">
+                          <a14:useLocalDpi xmlns:a14="http://schemas.microsoft.com/office/drawing/2010/main" val="0"/>
+                        </a:ext>
+                      </a:extLst>
+                    </a:blip>
+                    <a:stretch>
+                      <a:fillRect/>
+                    </a:stretch>
+                  </pic:blipFill>
+                  <pic:spPr>
+                    <a:xfrm>
+                      <a:off x="0" y="0"/>
+                      <a:ext cx="5733415" cy="2218055"/>
+                    </a:xfrm>
+                    <a:prstGeom prst="rect">
+                      <a:avLst/>
+                    </a:prstGeom>
+                  </pic:spPr>
+                </pic:pic>
+              </a:graphicData>
+            </a:graphic>
+          </wp:inline>
+        </w:drawing>
+      </w:r>
+    </w:p>
+    <w:p/>
+    <w:p/>
+    <w:p>
+      <w:pPr>
+        <w:jc w:val="both"/>
+        <w:rPr>
+          <w:sz w:val="28"/>
+          <w:szCs w:val="28"/>
+        </w:rPr>
+      </w:pPr>
+      <w:r>
+        <w:rPr>
+          <w:sz w:val="28"/>
+          <w:szCs w:val="28"/>
+        </w:rPr>
+        <w:t xml:space="preserve">A </w:t>
+      </w:r>
+      <w:proofErr w:type="gramStart"/>
+      <w:r>
+        <w:rPr>
+          <w:sz w:val="28"/>
+          <w:szCs w:val="28"/>
+        </w:rPr>
+        <w:t>continuación</w:t>
+      </w:r>
+      <w:proofErr w:type="gramEnd"/>
+      <w:r>
+        <w:rPr>
+          <w:sz w:val="28"/>
+          <w:szCs w:val="28"/>
+        </w:rPr>
+        <w:t xml:space="preserve"> añadiré imágenes del trabajo individual del sprint 2</w:t>
+      </w:r>
+    </w:p>
+    <w:p>
+      <w:pPr>
+        <w:jc w:val="both"/>
+        <w:rPr>
+          <w:sz w:val="28"/>
+          <w:szCs w:val="28"/>
+        </w:rPr>
+      </w:pPr>
+      <w:r>
+        <w:rPr>
+          <w:noProof/>
+          <w:sz w:val="28"/>
+          <w:szCs w:val="28"/>
+        </w:rPr>
+        <w:drawing>
+          <wp:inline distT="0" distB="0" distL="0" distR="0" wp14:anchorId="48FDB0E0" wp14:editId="402A8AA2">
+            <wp:extent cx="5733415" cy="2663190"/>
+            <wp:effectExtent l="0" t="0" r="635" b="3810"/>
+            <wp:docPr id="15" name="Imagen 15" descr="Interfaz de usuario gráfica, Aplicación&#10;&#10;Descripción generada automáticamente"/>
+            <wp:cNvGraphicFramePr>
+              <a:graphicFrameLocks xmlns:a="http://schemas.openxmlformats.org/drawingml/2006/main" noChangeAspect="1"/>
+            </wp:cNvGraphicFramePr>
+            <a:graphic xmlns:a="http://schemas.openxmlformats.org/drawingml/2006/main">
+              <a:graphicData uri="http://schemas.openxmlformats.org/drawingml/2006/picture">
+                <pic:pic xmlns:pic="http://schemas.openxmlformats.org/drawingml/2006/picture">
+                  <pic:nvPicPr>
+                    <pic:cNvPr id="15" name="Imagen 15" descr="Interfaz de usuario gráfica, Aplicación&#10;&#10;Descripción generada automáticamente"/>
+                    <pic:cNvPicPr/>
+                  </pic:nvPicPr>
+                  <pic:blipFill>
+                    <a:blip r:embed="rId27">
+                      <a:extLst>
+                        <a:ext uri="{28A0092B-C50C-407E-A947-70E740481C1C}">
+                          <a14:useLocalDpi xmlns:a14="http://schemas.microsoft.com/office/drawing/2010/main" val="0"/>
+                        </a:ext>
+                      </a:extLst>
+                    </a:blip>
+                    <a:stretch>
+                      <a:fillRect/>
+                    </a:stretch>
+                  </pic:blipFill>
+                  <pic:spPr>
+                    <a:xfrm>
+                      <a:off x="0" y="0"/>
+                      <a:ext cx="5733415" cy="2663190"/>
+                    </a:xfrm>
+                    <a:prstGeom prst="rect">
+                      <a:avLst/>
+                    </a:prstGeom>
+                  </pic:spPr>
+                </pic:pic>
+              </a:graphicData>
+            </a:graphic>
+          </wp:inline>
+        </w:drawing>
+      </w:r>
+    </w:p>
+    <w:p>
+      <w:pPr>
+        <w:jc w:val="both"/>
+        <w:rPr>
+          <w:sz w:val="28"/>
+          <w:szCs w:val="28"/>
+        </w:rPr>
+      </w:pPr>
+    </w:p>
+    <w:p>
+      <w:pPr>
+        <w:jc w:val="both"/>
+        <w:rPr>
+          <w:sz w:val="28"/>
+          <w:szCs w:val="28"/>
+        </w:rPr>
+      </w:pPr>
+      <w:r>
+        <w:rPr>
+          <w:noProof/>
+          <w:sz w:val="28"/>
+          <w:szCs w:val="28"/>
+        </w:rPr>
+        <w:drawing>
+          <wp:inline distT="0" distB="0" distL="0" distR="0" wp14:anchorId="3E695665" wp14:editId="027FB78D">
+            <wp:extent cx="5534797" cy="2676899"/>
+            <wp:effectExtent l="0" t="0" r="0" b="9525"/>
+            <wp:docPr id="16" name="Imagen 16" descr="Interfaz de usuario gráfica, Aplicación, Teams&#10;&#10;Descripción generada automáticamente"/>
+            <wp:cNvGraphicFramePr>
+              <a:graphicFrameLocks xmlns:a="http://schemas.openxmlformats.org/drawingml/2006/main" noChangeAspect="1"/>
+            </wp:cNvGraphicFramePr>
+            <a:graphic xmlns:a="http://schemas.openxmlformats.org/drawingml/2006/main">
+              <a:graphicData uri="http://schemas.openxmlformats.org/drawingml/2006/picture">
+                <pic:pic xmlns:pic="http://schemas.openxmlformats.org/drawingml/2006/picture">
+                  <pic:nvPicPr>
+                    <pic:cNvPr id="16" name="Imagen 16" descr="Interfaz de usuario gráfica, Aplicación, Teams&#10;&#10;Descripción generada automáticamente"/>
+                    <pic:cNvPicPr/>
+                  </pic:nvPicPr>
+                  <pic:blipFill>
+                    <a:blip r:embed="rId28">
+                      <a:extLst>
+                        <a:ext uri="{28A0092B-C50C-407E-A947-70E740481C1C}">
+                          <a14:useLocalDpi xmlns:a14="http://schemas.microsoft.com/office/drawing/2010/main" val="0"/>
+                        </a:ext>
+                      </a:extLst>
+                    </a:blip>
+                    <a:stretch>
+                      <a:fillRect/>
+                    </a:stretch>
+                  </pic:blipFill>
+                  <pic:spPr>
+                    <a:xfrm>
+                      <a:off x="0" y="0"/>
+                      <a:ext cx="5534797" cy="2676899"/>
+                    </a:xfrm>
+                    <a:prstGeom prst="rect">
+                      <a:avLst/>
+                    </a:prstGeom>
+                  </pic:spPr>
+                </pic:pic>
+              </a:graphicData>
+            </a:graphic>
+          </wp:inline>
+        </w:drawing>
+      </w:r>
+    </w:p>
+    <w:p>
+      <w:r>
+        <w:rPr>
+          <w:noProof/>
+        </w:rPr>
+        <w:lastRenderedPageBreak/>
+        <w:drawing>
+          <wp:inline distT="0" distB="0" distL="0" distR="0" wp14:anchorId="3CA47EE3" wp14:editId="6595C058">
+            <wp:extent cx="5733415" cy="914400"/>
+            <wp:effectExtent l="0" t="0" r="635" b="0"/>
+            <wp:docPr id="11" name="Imagen 11" descr="Interfaz de usuario gráfica, Aplicación, Teams&#10;&#10;Descripción generada automáticamente"/>
+            <wp:cNvGraphicFramePr>
+              <a:graphicFrameLocks xmlns:a="http://schemas.openxmlformats.org/drawingml/2006/main" noChangeAspect="1"/>
+            </wp:cNvGraphicFramePr>
+            <a:graphic xmlns:a="http://schemas.openxmlformats.org/drawingml/2006/main">
+              <a:graphicData uri="http://schemas.openxmlformats.org/drawingml/2006/picture">
+                <pic:pic xmlns:pic="http://schemas.openxmlformats.org/drawingml/2006/picture">
+                  <pic:nvPicPr>
+                    <pic:cNvPr id="11" name="Imagen 11" descr="Interfaz de usuario gráfica, Aplicación, Teams&#10;&#10;Descripción generada automáticamente"/>
+                    <pic:cNvPicPr/>
+                  </pic:nvPicPr>
+                  <pic:blipFill>
+                    <a:blip r:embed="rId29">
+                      <a:extLst>
+                        <a:ext uri="{28A0092B-C50C-407E-A947-70E740481C1C}">
+                          <a14:useLocalDpi xmlns:a14="http://schemas.microsoft.com/office/drawing/2010/main" val="0"/>
+                        </a:ext>
+                      </a:extLst>
+                    </a:blip>
+                    <a:stretch>
+                      <a:fillRect/>
+                    </a:stretch>
+                  </pic:blipFill>
+                  <pic:spPr>
+                    <a:xfrm>
+                      <a:off x="0" y="0"/>
+                      <a:ext cx="5733415" cy="914400"/>
+                    </a:xfrm>
+                    <a:prstGeom prst="rect">
+                      <a:avLst/>
+                    </a:prstGeom>
+                  </pic:spPr>
+                </pic:pic>
+              </a:graphicData>
+            </a:graphic>
+          </wp:inline>
+        </w:drawing>
+      </w:r>
+    </w:p>
+    <w:p>
+      <w:r>
+        <w:rPr>
+          <w:noProof/>
+        </w:rPr>
+        <w:drawing>
+          <wp:inline distT="0" distB="0" distL="0" distR="0" wp14:anchorId="2D58D102" wp14:editId="24A8E368">
+            <wp:extent cx="5733415" cy="1999615"/>
+            <wp:effectExtent l="0" t="0" r="635" b="635"/>
+            <wp:docPr id="12" name="Imagen 12" descr="Interfaz de usuario gráfica, Aplicación, Teams&#10;&#10;Descripción generada automáticamente"/>
+            <wp:cNvGraphicFramePr>
+              <a:graphicFrameLocks xmlns:a="http://schemas.openxmlformats.org/drawingml/2006/main" noChangeAspect="1"/>
+            </wp:cNvGraphicFramePr>
+            <a:graphic xmlns:a="http://schemas.openxmlformats.org/drawingml/2006/main">
+              <a:graphicData uri="http://schemas.openxmlformats.org/drawingml/2006/picture">
+                <pic:pic xmlns:pic="http://schemas.openxmlformats.org/drawingml/2006/picture">
+                  <pic:nvPicPr>
+                    <pic:cNvPr id="12" name="Imagen 12" descr="Interfaz de usuario gráfica, Aplicación, Teams&#10;&#10;Descripción generada automáticamente"/>
+                    <pic:cNvPicPr/>
+                  </pic:nvPicPr>
+                  <pic:blipFill>
+                    <a:blip r:embed="rId30">
+                      <a:extLst>
+                        <a:ext uri="{28A0092B-C50C-407E-A947-70E740481C1C}">
+                          <a14:useLocalDpi xmlns:a14="http://schemas.microsoft.com/office/drawing/2010/main" val="0"/>
+                        </a:ext>
+                      </a:extLst>
+                    </a:blip>
+                    <a:stretch>
+                      <a:fillRect/>
+                    </a:stretch>
+                  </pic:blipFill>
+                  <pic:spPr>
+                    <a:xfrm>
+                      <a:off x="0" y="0"/>
+                      <a:ext cx="5733415" cy="1999615"/>
+                    </a:xfrm>
+                    <a:prstGeom prst="rect">
+                      <a:avLst/>
+                    </a:prstGeom>
+                  </pic:spPr>
+                </pic:pic>
+              </a:graphicData>
+            </a:graphic>
+          </wp:inline>
+        </w:drawing>
+      </w:r>
+    </w:p>
+    <w:p>
+      <w:r>
+        <w:rPr>
+          <w:noProof/>
+        </w:rPr>
+        <w:drawing>
+          <wp:inline distT="0" distB="0" distL="0" distR="0" wp14:anchorId="777F398B" wp14:editId="794CBC05">
+            <wp:extent cx="5733415" cy="1667510"/>
+            <wp:effectExtent l="0" t="0" r="635" b="8890"/>
+            <wp:docPr id="13" name="Imagen 13" descr="Interfaz de usuario gráfica, Aplicación, Teams&#10;&#10;Descripción generada automáticamente"/>
+            <wp:cNvGraphicFramePr>
+              <a:graphicFrameLocks xmlns:a="http://schemas.openxmlformats.org/drawingml/2006/main" noChangeAspect="1"/>
+            </wp:cNvGraphicFramePr>
+            <a:graphic xmlns:a="http://schemas.openxmlformats.org/drawingml/2006/main">
+              <a:graphicData uri="http://schemas.openxmlformats.org/drawingml/2006/picture">
+                <pic:pic xmlns:pic="http://schemas.openxmlformats.org/drawingml/2006/picture">
+                  <pic:nvPicPr>
+                    <pic:cNvPr id="13" name="Imagen 13" descr="Interfaz de usuario gráfica, Aplicación, Teams&#10;&#10;Descripción generada automáticamente"/>
+                    <pic:cNvPicPr/>
+                  </pic:nvPicPr>
+                  <pic:blipFill>
+                    <a:blip r:embed="rId31">
+                      <a:extLst>
+                        <a:ext uri="{28A0092B-C50C-407E-A947-70E740481C1C}">
+                          <a14:useLocalDpi xmlns:a14="http://schemas.microsoft.com/office/drawing/2010/main" val="0"/>
+                        </a:ext>
+                      </a:extLst>
+                    </a:blip>
+                    <a:stretch>
+                      <a:fillRect/>
+                    </a:stretch>
+                  </pic:blipFill>
+                  <pic:spPr>
+                    <a:xfrm>
+                      <a:off x="0" y="0"/>
+                      <a:ext cx="5733415" cy="1667510"/>
+                    </a:xfrm>
+                    <a:prstGeom prst="rect">
+                      <a:avLst/>
+                    </a:prstGeom>
+                  </pic:spPr>
+                </pic:pic>
+              </a:graphicData>
+            </a:graphic>
+          </wp:inline>
+        </w:drawing>
+      </w:r>
+    </w:p>
+    <w:p>
+      <w:r>
+        <w:rPr>
+          <w:noProof/>
+        </w:rPr>
+        <w:drawing>
+          <wp:inline distT="0" distB="0" distL="0" distR="0" wp14:anchorId="0A53D9D5" wp14:editId="0396B7B8">
+            <wp:extent cx="5733415" cy="1745615"/>
+            <wp:effectExtent l="0" t="0" r="635" b="6985"/>
+            <wp:docPr id="14" name="Imagen 14" descr="Interfaz de usuario gráfica, Texto, Aplicación, Chat o mensaje de texto&#10;&#10;Descripción generada automáticamente"/>
+            <wp:cNvGraphicFramePr>
+              <a:graphicFrameLocks xmlns:a="http://schemas.openxmlformats.org/drawingml/2006/main" noChangeAspect="1"/>
+            </wp:cNvGraphicFramePr>
+            <a:graphic xmlns:a="http://schemas.openxmlformats.org/drawingml/2006/main">
+              <a:graphicData uri="http://schemas.openxmlformats.org/drawingml/2006/picture">
+                <pic:pic xmlns:pic="http://schemas.openxmlformats.org/drawingml/2006/picture">
+                  <pic:nvPicPr>
+                    <pic:cNvPr id="14" name="Imagen 14" descr="Interfaz de usuario gráfica, Texto, Aplicación, Chat o mensaje de texto&#10;&#10;Descripción generada automáticamente"/>
+                    <pic:cNvPicPr/>
+                  </pic:nvPicPr>
+                  <pic:blipFill>
+                    <a:blip r:embed="rId32">
+                      <a:extLst>
+                        <a:ext uri="{28A0092B-C50C-407E-A947-70E740481C1C}">
+                          <a14:useLocalDpi xmlns:a14="http://schemas.microsoft.com/office/drawing/2010/main" val="0"/>
+                        </a:ext>
+                      </a:extLst>
+                    </a:blip>
+                    <a:stretch>
+                      <a:fillRect/>
+                    </a:stretch>
+                  </pic:blipFill>
+                  <pic:spPr>
+                    <a:xfrm>
+                      <a:off x="0" y="0"/>
+                      <a:ext cx="5733415" cy="1745615"/>
+                    </a:xfrm>
+                    <a:prstGeom prst="rect">
+                      <a:avLst/>
+                    </a:prstGeom>
+                  </pic:spPr>
+                </pic:pic>
+              </a:graphicData>
+            </a:graphic>
+          </wp:inline>
+        </w:drawing>
+      </w:r>
+    </w:p>
+    <w:p>
+      <w:r>
+        <w:rPr>
+          <w:noProof/>
+        </w:rPr>
+        <w:drawing>
+          <wp:inline distT="0" distB="0" distL="0" distR="0" wp14:anchorId="3BEE8045" wp14:editId="669A6DA1">
+            <wp:extent cx="5733415" cy="2150110"/>
+            <wp:effectExtent l="0" t="0" r="635" b="2540"/>
+            <wp:docPr id="18" name="Imagen 18" descr="Interfaz de usuario gráfica, Aplicación, Teams&#10;&#10;Descripción generada automáticamente"/>
+            <wp:cNvGraphicFramePr>
+              <a:graphicFrameLocks xmlns:a="http://schemas.openxmlformats.org/drawingml/2006/main" noChangeAspect="1"/>
+            </wp:cNvGraphicFramePr>
+            <a:graphic xmlns:a="http://schemas.openxmlformats.org/drawingml/2006/main">
+              <a:graphicData uri="http://schemas.openxmlformats.org/drawingml/2006/picture">
+                <pic:pic xmlns:pic="http://schemas.openxmlformats.org/drawingml/2006/picture">
+                  <pic:nvPicPr>
+                    <pic:cNvPr id="18" name="Imagen 18" descr="Interfaz de usuario gráfica, Aplicación, Teams&#10;&#10;Descripción generada automáticamente"/>
+                    <pic:cNvPicPr/>
+                  </pic:nvPicPr>
+                  <pic:blipFill>
+                    <a:blip r:embed="rId33">
+                      <a:extLst>
+                        <a:ext uri="{28A0092B-C50C-407E-A947-70E740481C1C}">
+                          <a14:useLocalDpi xmlns:a14="http://schemas.microsoft.com/office/drawing/2010/main" val="0"/>
+                        </a:ext>
+                      </a:extLst>
+                    </a:blip>
+                    <a:stretch>
+                      <a:fillRect/>
+                    </a:stretch>
+                  </pic:blipFill>
+                  <pic:spPr>
+                    <a:xfrm>
+                      <a:off x="0" y="0"/>
+                      <a:ext cx="5733415" cy="2150110"/>
+                    </a:xfrm>
+                    <a:prstGeom prst="rect">
+                      <a:avLst/>
+                    </a:prstGeom>
+                  </pic:spPr>
+                </pic:pic>
+              </a:graphicData>
+            </a:graphic>
+          </wp:inline>
+        </w:drawing>
+      </w:r>
+    </w:p>
+    <w:p>
+      <w:pPr>
+        <w:rPr>
+          <w:sz w:val="24"/>
+          <w:szCs w:val="24"/>
+        </w:rPr>
+      </w:pPr>
+    </w:p>
+    <w:p>
+      <w:pPr>
+        <w:rPr>
+          <w:sz w:val="24"/>
+          <w:szCs w:val="24"/>
+        </w:rPr>
+      </w:pPr>
+    </w:p>
+    <w:p>
+      <w:pPr>
+        <w:rPr>
+          <w:sz w:val="24"/>
+          <w:szCs w:val="24"/>
+        </w:rPr>
+      </w:pPr>
+    </w:p>
+    <w:p>
+      <w:pPr>
+        <w:rPr>
+          <w:sz w:val="24"/>
+          <w:szCs w:val="24"/>
+        </w:rPr>
+      </w:pPr>
+    </w:p>
+    <w:p>
+      <w:pPr>
+        <w:rPr>
+          <w:sz w:val="24"/>
+          <w:szCs w:val="24"/>
+        </w:rPr>
+      </w:pPr>
+    </w:p>
+    <w:p>
+      <w:pPr>
+        <w:rPr>
+          <w:sz w:val="24"/>
+          <w:szCs w:val="24"/>
+        </w:rPr>
+      </w:pPr>
+    </w:p>
+    <w:p>
+      <w:pPr>
+        <w:rPr>
+          <w:sz w:val="24"/>
+          <w:szCs w:val="24"/>
+        </w:rPr>
+      </w:pPr>
+    </w:p>
+    <w:p>
+      <w:pPr>
+        <w:rPr>
+          <w:sz w:val="24"/>
+          <w:szCs w:val="24"/>
+        </w:rPr>
+      </w:pPr>
+    </w:p>
+    <w:p>
+      <w:pPr>
+        <w:rPr>
+          <w:sz w:val="24"/>
+          <w:szCs w:val="24"/>
+        </w:rPr>
+      </w:pPr>
+    </w:p>
+    <w:p>
+      <w:pPr>
+        <w:rPr>
+          <w:sz w:val="24"/>
+          <w:szCs w:val="24"/>
+        </w:rPr>
+      </w:pPr>
+    </w:p>
+    <w:p>
+      <w:pPr>
+        <w:rPr>
+          <w:sz w:val="24"/>
+          <w:szCs w:val="24"/>
+        </w:rPr>
+      </w:pPr>
+    </w:p>
+    <w:p>
+      <w:pPr>
+        <w:rPr>
+          <w:sz w:val="24"/>
+          <w:szCs w:val="24"/>
+        </w:rPr>
+      </w:pPr>
+      <w:r>
+        <w:rPr>
+          <w:sz w:val="24"/>
+          <w:szCs w:val="24"/>
+        </w:rPr>
+        <w:t xml:space="preserve">Ahora añadiré un ejemplo del uso de los </w:t>
+      </w:r>
+      <w:proofErr w:type="spellStart"/>
+      <w:r>
+        <w:rPr>
+          <w:sz w:val="24"/>
+          <w:szCs w:val="24"/>
+        </w:rPr>
+        <w:t>powerups</w:t>
+      </w:r>
+      <w:proofErr w:type="spellEnd"/>
+      <w:r>
+        <w:rPr>
+          <w:sz w:val="24"/>
+          <w:szCs w:val="24"/>
+        </w:rPr>
+        <w:t xml:space="preserve"> </w:t>
+      </w:r>
+      <w:proofErr w:type="spellStart"/>
+      <w:r>
+        <w:rPr>
+          <w:sz w:val="24"/>
+          <w:szCs w:val="24"/>
+        </w:rPr>
+        <w:t>teamgank</w:t>
+      </w:r>
+      <w:proofErr w:type="spellEnd"/>
+      <w:r>
+        <w:rPr>
+          <w:sz w:val="24"/>
+          <w:szCs w:val="24"/>
+        </w:rPr>
+        <w:t xml:space="preserve"> y </w:t>
+      </w:r>
+      <w:proofErr w:type="spellStart"/>
+      <w:r>
+        <w:rPr>
+          <w:sz w:val="24"/>
+          <w:szCs w:val="24"/>
+        </w:rPr>
+        <w:t>planaway</w:t>
+      </w:r>
+      <w:proofErr w:type="spellEnd"/>
+      <w:r>
+        <w:rPr>
+          <w:sz w:val="24"/>
+          <w:szCs w:val="24"/>
+        </w:rPr>
+        <w:t>:</w:t>
+      </w:r>
+    </w:p>
+    <w:p>
+      <w:r>
+        <w:rPr>
+          <w:noProof/>
+        </w:rPr>
+        <w:drawing>
+          <wp:inline distT="0" distB="0" distL="0" distR="0" wp14:anchorId="11DFABB9" wp14:editId="5ABB3853">
+            <wp:extent cx="5733415" cy="6123940"/>
+            <wp:effectExtent l="0" t="0" r="635" b="0"/>
+            <wp:docPr id="17" name="Imagen 17" descr="Interfaz de usuario gráfica, Texto, Aplicación&#10;&#10;Descripción generada automáticamente"/>
+            <wp:cNvGraphicFramePr>
+              <a:graphicFrameLocks xmlns:a="http://schemas.openxmlformats.org/drawingml/2006/main" noChangeAspect="1"/>
+            </wp:cNvGraphicFramePr>
+            <a:graphic xmlns:a="http://schemas.openxmlformats.org/drawingml/2006/main">
+              <a:graphicData uri="http://schemas.openxmlformats.org/drawingml/2006/picture">
+                <pic:pic xmlns:pic="http://schemas.openxmlformats.org/drawingml/2006/picture">
+                  <pic:nvPicPr>
+                    <pic:cNvPr id="17" name="Imagen 17" descr="Interfaz de usuario gráfica, Texto, Aplicación&#10;&#10;Descripción generada automáticamente"/>
+                    <pic:cNvPicPr/>
+                  </pic:nvPicPr>
+                  <pic:blipFill>
+                    <a:blip r:embed="rId34">
+                      <a:extLst>
+                        <a:ext uri="{28A0092B-C50C-407E-A947-70E740481C1C}">
+                          <a14:useLocalDpi xmlns:a14="http://schemas.microsoft.com/office/drawing/2010/main" val="0"/>
+                        </a:ext>
+                      </a:extLst>
+                    </a:blip>
+                    <a:stretch>
+                      <a:fillRect/>
+                    </a:stretch>
+                  </pic:blipFill>
+                  <pic:spPr>
+                    <a:xfrm>
+                      <a:off x="0" y="0"/>
+                      <a:ext cx="5733415" cy="6123940"/>
+                    </a:xfrm>
+                    <a:prstGeom prst="rect">
+                      <a:avLst/>
+                    </a:prstGeom>
+                  </pic:spPr>
+                </pic:pic>
+              </a:graphicData>
+            </a:graphic>
+          </wp:inline>
+        </w:drawing>
+      </w:r>
+    </w:p>
+    <w:p/>
+    <w:p>
+      <w:r>
+        <w:lastRenderedPageBreak/>
+        <w:t>Aquí inserto una imagen del proceso de selección y propuestas para el nombre del proyecto:</w:t>
+      </w:r>
+      <w:r>
+        <w:rPr>
+          <w:noProof/>
+        </w:rPr>
+        <w:drawing>
+          <wp:inline distT="0" distB="0" distL="0" distR="0" wp14:anchorId="446A03DB" wp14:editId="7ECE1268">
+            <wp:extent cx="5733415" cy="6011545"/>
+            <wp:effectExtent l="0" t="0" r="635" b="8255"/>
+            <wp:docPr id="19" name="Imagen 19" descr="Interfaz de usuario gráfica, Texto, Aplicación&#10;&#10;Descripción generada automáticamente"/>
+            <wp:cNvGraphicFramePr>
+              <a:graphicFrameLocks xmlns:a="http://schemas.openxmlformats.org/drawingml/2006/main" noChangeAspect="1"/>
+            </wp:cNvGraphicFramePr>
+            <a:graphic xmlns:a="http://schemas.openxmlformats.org/drawingml/2006/main">
+              <a:graphicData uri="http://schemas.openxmlformats.org/drawingml/2006/picture">
+                <pic:pic xmlns:pic="http://schemas.openxmlformats.org/drawingml/2006/picture">
+                  <pic:nvPicPr>
+                    <pic:cNvPr id="19" name="Imagen 19" descr="Interfaz de usuario gráfica, Texto, Aplicación&#10;&#10;Descripción generada automáticamente"/>
+                    <pic:cNvPicPr/>
+                  </pic:nvPicPr>
+                  <pic:blipFill>
+                    <a:blip r:embed="rId35">
+                      <a:extLst>
+                        <a:ext uri="{28A0092B-C50C-407E-A947-70E740481C1C}">
+                          <a14:useLocalDpi xmlns:a14="http://schemas.microsoft.com/office/drawing/2010/main" val="0"/>
+                        </a:ext>
+                      </a:extLst>
+                    </a:blip>
+                    <a:stretch>
+                      <a:fillRect/>
+                    </a:stretch>
+                  </pic:blipFill>
+                  <pic:spPr>
+                    <a:xfrm>
+                      <a:off x="0" y="0"/>
+                      <a:ext cx="5733415" cy="6011545"/>
+                    </a:xfrm>
+                    <a:prstGeom prst="rect">
+                      <a:avLst/>
+                    </a:prstGeom>
+                  </pic:spPr>
+                </pic:pic>
+              </a:graphicData>
+            </a:graphic>
+          </wp:inline>
+        </w:drawing>
+      </w:r>
+    </w:p>
+    <w:p/>
+    <w:p/>
+    <w:p>
+      <w:pPr>
+        <w:pStyle w:val="Ttulo1"/>
+        <w:rPr>
+          <w:rFonts w:ascii="Times New Roman" w:hAnsi="Times New Roman" w:cs="Times New Roman"/>
+        </w:rPr>
+      </w:pPr>
+      <w:r>
+        <w:rPr>
+          <w:rFonts w:ascii="Times New Roman" w:hAnsi="Times New Roman" w:cs="Times New Roman"/>
+        </w:rPr>
         <w:t>5</w:t>
       </w:r>
       <w:r>
@@ -7010,6 +7870,7 @@
               <w:rPr>
                 <w:rFonts w:ascii="Times New Roman" w:eastAsia="Comfortaa" w:hAnsi="Times New Roman" w:cs="Times New Roman"/>
               </w:rPr>
+              <w:lastRenderedPageBreak/>
               <w:t>Pérdida de datos</w:t>
             </w:r>
           </w:p>
@@ -8539,7 +9400,7 @@
     </w:p>
     <w:p/>
     <w:sectPr>
-      <w:footerReference w:type="default" r:id="rId23"/>
+      <w:footerReference w:type="default" r:id="rId36"/>
       <w:pgSz w:w="11909" w:h="16834"/>
       <w:pgMar w:top="1440" w:right="1440" w:bottom="1440" w:left="1440" w:header="720" w:footer="720" w:gutter="0"/>
       <w:pgNumType w:start="0"/>
@@ -10817,6 +11678,18 @@
     <w:uiPriority w:val="99"/>
     <w:rsid w:val="00C315A7"/>
   </w:style>
+  <w:style w:type="character" w:styleId="Mencinsinresolver">
+    <w:name w:val="Unresolved Mention"/>
+    <w:basedOn w:val="Fuentedeprrafopredeter"/>
+    <w:uiPriority w:val="99"/>
+    <w:semiHidden/>
+    <w:unhideWhenUsed/>
+    <w:rsid w:val="005F3929"/>
+    <w:rPr>
+      <w:color w:val="605E5C"/>
+      <w:shd w:val="clear" w:color="auto" w:fill="E1DFDD"/>
+    </w:rPr>
+  </w:style>
 </w:styles>
 </file>
 

</xml_diff>

<commit_message>
Añadidos requisitos al documento. Revisar para el PDF
</commit_message>
<xml_diff>
--- a/PROPUESTA PROYECTO.docx
+++ b/PROPUESTA PROYECTO.docx
@@ -2092,7 +2092,21 @@
         <w:rPr>
           <w:rFonts w:ascii="Times New Roman" w:eastAsia="Comfortaa" w:hAnsi="Times New Roman" w:cs="Times New Roman"/>
         </w:rPr>
-        <w:t xml:space="preserve">Diego López Reduello: </w:t>
+        <w:t xml:space="preserve">Diego López </w:t>
+      </w:r>
+      <w:proofErr w:type="spellStart"/>
+      <w:r>
+        <w:rPr>
+          <w:rFonts w:ascii="Times New Roman" w:eastAsia="Comfortaa" w:hAnsi="Times New Roman" w:cs="Times New Roman"/>
+        </w:rPr>
+        <w:t>Reduello</w:t>
+      </w:r>
+      <w:proofErr w:type="spellEnd"/>
+      <w:r>
+        <w:rPr>
+          <w:rFonts w:ascii="Times New Roman" w:eastAsia="Comfortaa" w:hAnsi="Times New Roman" w:cs="Times New Roman"/>
+        </w:rPr>
+        <w:t xml:space="preserve">: </w:t>
       </w:r>
       <w:hyperlink r:id="rId15">
         <w:r>
@@ -2279,7 +2293,21 @@
         <w:rPr>
           <w:rFonts w:ascii="Times New Roman" w:eastAsia="Comfortaa" w:hAnsi="Times New Roman" w:cs="Times New Roman"/>
         </w:rPr>
-        <w:t>Nuestro proyecto consiste en una aplicación web enfocada al entretenimiento audiovisual (películas, series, libros, etc), donde poder consultar información (como el género, fecha de salida, director/autor, etc.) sobre diferentes títulos, así como llevar un seguimiento personal de los contenidos que ya han sido vistos o leídos.</w:t>
+        <w:t xml:space="preserve">Nuestro proyecto consiste en una aplicación web enfocada al entretenimiento audiovisual (películas, series, libros, </w:t>
+      </w:r>
+      <w:proofErr w:type="spellStart"/>
+      <w:r>
+        <w:rPr>
+          <w:rFonts w:ascii="Times New Roman" w:eastAsia="Comfortaa" w:hAnsi="Times New Roman" w:cs="Times New Roman"/>
+        </w:rPr>
+        <w:t>etc</w:t>
+      </w:r>
+      <w:proofErr w:type="spellEnd"/>
+      <w:r>
+        <w:rPr>
+          <w:rFonts w:ascii="Times New Roman" w:eastAsia="Comfortaa" w:hAnsi="Times New Roman" w:cs="Times New Roman"/>
+        </w:rPr>
+        <w:t>), donde poder consultar información (como el género, fecha de salida, director/autor, etc.) sobre diferentes títulos, así como llevar un seguimiento personal de los contenidos que ya han sido vistos o leídos.</w:t>
       </w:r>
     </w:p>
     <w:p>
@@ -2523,6 +2551,7 @@
           <w:rFonts w:ascii="Times New Roman" w:eastAsia="Comfortaa" w:hAnsi="Times New Roman" w:cs="Times New Roman"/>
         </w:rPr>
       </w:pPr>
+      <w:proofErr w:type="spellStart"/>
       <w:r>
         <w:rPr>
           <w:rFonts w:ascii="Times New Roman" w:eastAsia="Comfortaa" w:hAnsi="Times New Roman" w:cs="Times New Roman"/>
@@ -2531,6 +2560,7 @@
         </w:rPr>
         <w:t>Tester</w:t>
       </w:r>
+      <w:proofErr w:type="spellEnd"/>
       <w:r>
         <w:rPr>
           <w:rFonts w:ascii="Times New Roman" w:eastAsia="Comfortaa" w:hAnsi="Times New Roman" w:cs="Times New Roman"/>
@@ -2615,7 +2645,25 @@
           <w:sz w:val="24"/>
           <w:szCs w:val="24"/>
         </w:rPr>
-        <w:t xml:space="preserve">Scrum Master:                </w:t>
+        <w:t xml:space="preserve">Scrum </w:t>
+      </w:r>
+      <w:proofErr w:type="gramStart"/>
+      <w:r>
+        <w:rPr>
+          <w:rFonts w:ascii="Times New Roman" w:eastAsia="Comfortaa" w:hAnsi="Times New Roman" w:cs="Times New Roman"/>
+          <w:sz w:val="24"/>
+          <w:szCs w:val="24"/>
+        </w:rPr>
+        <w:t>Master</w:t>
+      </w:r>
+      <w:proofErr w:type="gramEnd"/>
+      <w:r>
+        <w:rPr>
+          <w:rFonts w:ascii="Times New Roman" w:eastAsia="Comfortaa" w:hAnsi="Times New Roman" w:cs="Times New Roman"/>
+          <w:sz w:val="24"/>
+          <w:szCs w:val="24"/>
+        </w:rPr>
+        <w:t xml:space="preserve">:                </w:t>
       </w:r>
       <w:r>
         <w:rPr>
@@ -2638,14 +2686,34 @@
           <w:rFonts w:ascii="Times New Roman" w:eastAsia="Comfortaa" w:hAnsi="Times New Roman" w:cs="Times New Roman"/>
         </w:rPr>
       </w:pPr>
-      <w:r>
-        <w:rPr>
-          <w:rFonts w:ascii="Times New Roman" w:eastAsia="Comfortaa" w:hAnsi="Times New Roman" w:cs="Times New Roman"/>
-          <w:sz w:val="24"/>
-          <w:szCs w:val="24"/>
-        </w:rPr>
-        <w:t>Product Owner</w:t>
-      </w:r>
+      <w:proofErr w:type="spellStart"/>
+      <w:r>
+        <w:rPr>
+          <w:rFonts w:ascii="Times New Roman" w:eastAsia="Comfortaa" w:hAnsi="Times New Roman" w:cs="Times New Roman"/>
+          <w:sz w:val="24"/>
+          <w:szCs w:val="24"/>
+        </w:rPr>
+        <w:t>Product</w:t>
+      </w:r>
+      <w:proofErr w:type="spellEnd"/>
+      <w:r>
+        <w:rPr>
+          <w:rFonts w:ascii="Times New Roman" w:eastAsia="Comfortaa" w:hAnsi="Times New Roman" w:cs="Times New Roman"/>
+          <w:sz w:val="24"/>
+          <w:szCs w:val="24"/>
+        </w:rPr>
+        <w:t xml:space="preserve"> </w:t>
+      </w:r>
+      <w:proofErr w:type="spellStart"/>
+      <w:r>
+        <w:rPr>
+          <w:rFonts w:ascii="Times New Roman" w:eastAsia="Comfortaa" w:hAnsi="Times New Roman" w:cs="Times New Roman"/>
+          <w:sz w:val="24"/>
+          <w:szCs w:val="24"/>
+        </w:rPr>
+        <w:t>Owner</w:t>
+      </w:r>
+      <w:proofErr w:type="spellEnd"/>
       <w:r>
         <w:rPr>
           <w:rFonts w:ascii="Times New Roman" w:eastAsia="Comfortaa" w:hAnsi="Times New Roman" w:cs="Times New Roman"/>
@@ -3088,6 +3156,7 @@
                 <w:highlight w:val="white"/>
               </w:rPr>
             </w:pPr>
+            <w:proofErr w:type="spellStart"/>
             <w:r>
               <w:rPr>
                 <w:rFonts w:ascii="Times New Roman" w:hAnsi="Times New Roman" w:cs="Times New Roman"/>
@@ -3098,6 +3167,7 @@
               </w:rPr>
               <w:t>Tester</w:t>
             </w:r>
+            <w:proofErr w:type="spellEnd"/>
           </w:p>
         </w:tc>
         <w:tc>
@@ -3302,6 +3372,7 @@
                 <w:highlight w:val="white"/>
               </w:rPr>
             </w:pPr>
+            <w:proofErr w:type="spellStart"/>
             <w:r>
               <w:rPr>
                 <w:rFonts w:ascii="Times New Roman" w:hAnsi="Times New Roman" w:cs="Times New Roman"/>
@@ -3310,8 +3381,31 @@
                 <w:szCs w:val="24"/>
                 <w:highlight w:val="white"/>
               </w:rPr>
-              <w:t>Product Owner</w:t>
-            </w:r>
+              <w:t>Product</w:t>
+            </w:r>
+            <w:proofErr w:type="spellEnd"/>
+            <w:r>
+              <w:rPr>
+                <w:rFonts w:ascii="Times New Roman" w:hAnsi="Times New Roman" w:cs="Times New Roman"/>
+                <w:color w:val="24292F"/>
+                <w:sz w:val="24"/>
+                <w:szCs w:val="24"/>
+                <w:highlight w:val="white"/>
+              </w:rPr>
+              <w:t xml:space="preserve"> </w:t>
+            </w:r>
+            <w:proofErr w:type="spellStart"/>
+            <w:r>
+              <w:rPr>
+                <w:rFonts w:ascii="Times New Roman" w:hAnsi="Times New Roman" w:cs="Times New Roman"/>
+                <w:color w:val="24292F"/>
+                <w:sz w:val="24"/>
+                <w:szCs w:val="24"/>
+                <w:highlight w:val="white"/>
+              </w:rPr>
+              <w:t>Owner</w:t>
+            </w:r>
+            <w:proofErr w:type="spellEnd"/>
           </w:p>
         </w:tc>
         <w:tc>
@@ -3427,8 +3521,20 @@
                 <w:szCs w:val="24"/>
                 <w:highlight w:val="white"/>
               </w:rPr>
-              <w:t>Scrum Master</w:t>
-            </w:r>
+              <w:t xml:space="preserve">Scrum </w:t>
+            </w:r>
+            <w:proofErr w:type="gramStart"/>
+            <w:r>
+              <w:rPr>
+                <w:rFonts w:ascii="Times New Roman" w:hAnsi="Times New Roman" w:cs="Times New Roman"/>
+                <w:color w:val="24292F"/>
+                <w:sz w:val="24"/>
+                <w:szCs w:val="24"/>
+                <w:highlight w:val="white"/>
+              </w:rPr>
+              <w:t>Master</w:t>
+            </w:r>
+            <w:proofErr w:type="gramEnd"/>
           </w:p>
         </w:tc>
         <w:tc>
@@ -3764,6 +3870,7 @@
                 <w:highlight w:val="white"/>
               </w:rPr>
             </w:pPr>
+            <w:proofErr w:type="spellStart"/>
             <w:r>
               <w:rPr>
                 <w:rFonts w:ascii="Times New Roman" w:hAnsi="Times New Roman" w:cs="Times New Roman"/>
@@ -3772,8 +3879,31 @@
                 <w:szCs w:val="24"/>
                 <w:highlight w:val="white"/>
               </w:rPr>
-              <w:t>Product Owner</w:t>
-            </w:r>
+              <w:t>Product</w:t>
+            </w:r>
+            <w:proofErr w:type="spellEnd"/>
+            <w:r>
+              <w:rPr>
+                <w:rFonts w:ascii="Times New Roman" w:hAnsi="Times New Roman" w:cs="Times New Roman"/>
+                <w:color w:val="24292F"/>
+                <w:sz w:val="24"/>
+                <w:szCs w:val="24"/>
+                <w:highlight w:val="white"/>
+              </w:rPr>
+              <w:t xml:space="preserve"> </w:t>
+            </w:r>
+            <w:proofErr w:type="spellStart"/>
+            <w:r>
+              <w:rPr>
+                <w:rFonts w:ascii="Times New Roman" w:hAnsi="Times New Roman" w:cs="Times New Roman"/>
+                <w:color w:val="24292F"/>
+                <w:sz w:val="24"/>
+                <w:szCs w:val="24"/>
+                <w:highlight w:val="white"/>
+              </w:rPr>
+              <w:t>Owner</w:t>
+            </w:r>
+            <w:proofErr w:type="spellEnd"/>
           </w:p>
         </w:tc>
         <w:tc>
@@ -4020,6 +4150,7 @@
                 <w:highlight w:val="white"/>
               </w:rPr>
             </w:pPr>
+            <w:proofErr w:type="spellStart"/>
             <w:r>
               <w:rPr>
                 <w:rFonts w:ascii="Times New Roman" w:hAnsi="Times New Roman" w:cs="Times New Roman"/>
@@ -4030,6 +4161,7 @@
               </w:rPr>
               <w:t>Tester</w:t>
             </w:r>
+            <w:proofErr w:type="spellEnd"/>
           </w:p>
         </w:tc>
         <w:tc>
@@ -4070,8 +4202,20 @@
                 <w:szCs w:val="24"/>
                 <w:highlight w:val="white"/>
               </w:rPr>
-              <w:t>Scrum Master</w:t>
-            </w:r>
+              <w:t xml:space="preserve">Scrum </w:t>
+            </w:r>
+            <w:proofErr w:type="gramStart"/>
+            <w:r>
+              <w:rPr>
+                <w:rFonts w:ascii="Times New Roman" w:hAnsi="Times New Roman" w:cs="Times New Roman"/>
+                <w:color w:val="24292F"/>
+                <w:sz w:val="24"/>
+                <w:szCs w:val="24"/>
+                <w:highlight w:val="white"/>
+              </w:rPr>
+              <w:t>Master</w:t>
+            </w:r>
+            <w:proofErr w:type="gramEnd"/>
           </w:p>
         </w:tc>
       </w:tr>
@@ -4441,6 +4585,7 @@
           <w:szCs w:val="24"/>
         </w:rPr>
       </w:pPr>
+      <w:proofErr w:type="spellStart"/>
       <w:r>
         <w:rPr>
           <w:rFonts w:ascii="Times New Roman" w:eastAsia="Comfortaa" w:hAnsi="Times New Roman" w:cs="Times New Roman"/>
@@ -4450,6 +4595,7 @@
         </w:rPr>
         <w:t>Tester</w:t>
       </w:r>
+      <w:proofErr w:type="spellEnd"/>
       <w:r>
         <w:rPr>
           <w:rFonts w:ascii="Times New Roman" w:eastAsia="Comfortaa" w:hAnsi="Times New Roman" w:cs="Times New Roman"/>
@@ -4515,7 +4661,27 @@
           <w:szCs w:val="24"/>
           <w:u w:val="single"/>
         </w:rPr>
-        <w:t>Scrum Master:</w:t>
+        <w:t xml:space="preserve">Scrum </w:t>
+      </w:r>
+      <w:proofErr w:type="gramStart"/>
+      <w:r>
+        <w:rPr>
+          <w:rFonts w:ascii="Times New Roman" w:eastAsia="Comfortaa" w:hAnsi="Times New Roman" w:cs="Times New Roman"/>
+          <w:sz w:val="24"/>
+          <w:szCs w:val="24"/>
+          <w:u w:val="single"/>
+        </w:rPr>
+        <w:t>Master</w:t>
+      </w:r>
+      <w:proofErr w:type="gramEnd"/>
+      <w:r>
+        <w:rPr>
+          <w:rFonts w:ascii="Times New Roman" w:eastAsia="Comfortaa" w:hAnsi="Times New Roman" w:cs="Times New Roman"/>
+          <w:sz w:val="24"/>
+          <w:szCs w:val="24"/>
+          <w:u w:val="single"/>
+        </w:rPr>
+        <w:t>:</w:t>
       </w:r>
     </w:p>
     <w:p>
@@ -4626,6 +4792,7 @@
           <w:u w:val="single"/>
         </w:rPr>
       </w:pPr>
+      <w:proofErr w:type="spellStart"/>
       <w:r>
         <w:rPr>
           <w:rFonts w:ascii="Times New Roman" w:eastAsia="Comfortaa" w:hAnsi="Times New Roman" w:cs="Times New Roman"/>
@@ -4633,7 +4800,37 @@
           <w:szCs w:val="24"/>
           <w:u w:val="single"/>
         </w:rPr>
-        <w:t>Product Owner:</w:t>
+        <w:t>Product</w:t>
+      </w:r>
+      <w:proofErr w:type="spellEnd"/>
+      <w:r>
+        <w:rPr>
+          <w:rFonts w:ascii="Times New Roman" w:eastAsia="Comfortaa" w:hAnsi="Times New Roman" w:cs="Times New Roman"/>
+          <w:sz w:val="24"/>
+          <w:szCs w:val="24"/>
+          <w:u w:val="single"/>
+        </w:rPr>
+        <w:t xml:space="preserve"> </w:t>
+      </w:r>
+      <w:proofErr w:type="spellStart"/>
+      <w:r>
+        <w:rPr>
+          <w:rFonts w:ascii="Times New Roman" w:eastAsia="Comfortaa" w:hAnsi="Times New Roman" w:cs="Times New Roman"/>
+          <w:sz w:val="24"/>
+          <w:szCs w:val="24"/>
+          <w:u w:val="single"/>
+        </w:rPr>
+        <w:t>Owner</w:t>
+      </w:r>
+      <w:proofErr w:type="spellEnd"/>
+      <w:r>
+        <w:rPr>
+          <w:rFonts w:ascii="Times New Roman" w:eastAsia="Comfortaa" w:hAnsi="Times New Roman" w:cs="Times New Roman"/>
+          <w:sz w:val="24"/>
+          <w:szCs w:val="24"/>
+          <w:u w:val="single"/>
+        </w:rPr>
+        <w:t>:</w:t>
       </w:r>
     </w:p>
     <w:p>
@@ -4987,7 +5184,33 @@
           <w:szCs w:val="24"/>
           <w:lang w:val="es-ES"/>
         </w:rPr>
-        <w:t>Scrum master:</w:t>
+        <w:t xml:space="preserve">Scrum </w:t>
+      </w:r>
+      <w:proofErr w:type="gramStart"/>
+      <w:r>
+        <w:rPr>
+          <w:rFonts w:ascii="Times New Roman" w:eastAsia="Times New Roman" w:hAnsi="Times New Roman" w:cs="Times New Roman"/>
+          <w:b/>
+          <w:bCs/>
+          <w:color w:val="000000"/>
+          <w:sz w:val="24"/>
+          <w:szCs w:val="24"/>
+          <w:lang w:val="es-ES"/>
+        </w:rPr>
+        <w:t>master</w:t>
+      </w:r>
+      <w:proofErr w:type="gramEnd"/>
+      <w:r>
+        <w:rPr>
+          <w:rFonts w:ascii="Times New Roman" w:eastAsia="Times New Roman" w:hAnsi="Times New Roman" w:cs="Times New Roman"/>
+          <w:b/>
+          <w:bCs/>
+          <w:color w:val="000000"/>
+          <w:sz w:val="24"/>
+          <w:szCs w:val="24"/>
+          <w:lang w:val="es-ES"/>
+        </w:rPr>
+        <w:t>:</w:t>
       </w:r>
       <w:r>
         <w:rPr>
@@ -5019,6 +5242,7 @@
           <w:lang w:val="es-ES"/>
         </w:rPr>
       </w:pPr>
+      <w:proofErr w:type="spellStart"/>
       <w:r>
         <w:rPr>
           <w:rFonts w:ascii="Times New Roman" w:eastAsia="Times New Roman" w:hAnsi="Times New Roman" w:cs="Times New Roman"/>
@@ -5029,7 +5253,46 @@
           <w:szCs w:val="24"/>
           <w:lang w:val="es-ES"/>
         </w:rPr>
-        <w:t xml:space="preserve">Product owner: </w:t>
+        <w:t>Product</w:t>
+      </w:r>
+      <w:proofErr w:type="spellEnd"/>
+      <w:r>
+        <w:rPr>
+          <w:rFonts w:ascii="Times New Roman" w:eastAsia="Times New Roman" w:hAnsi="Times New Roman" w:cs="Times New Roman"/>
+          <w:b/>
+          <w:bCs/>
+          <w:color w:val="000000"/>
+          <w:sz w:val="24"/>
+          <w:szCs w:val="24"/>
+          <w:lang w:val="es-ES"/>
+        </w:rPr>
+        <w:t xml:space="preserve"> </w:t>
+      </w:r>
+      <w:proofErr w:type="spellStart"/>
+      <w:r>
+        <w:rPr>
+          <w:rFonts w:ascii="Times New Roman" w:eastAsia="Times New Roman" w:hAnsi="Times New Roman" w:cs="Times New Roman"/>
+          <w:b/>
+          <w:bCs/>
+          <w:color w:val="000000"/>
+          <w:sz w:val="24"/>
+          <w:szCs w:val="24"/>
+          <w:lang w:val="es-ES"/>
+        </w:rPr>
+        <w:t>owner</w:t>
+      </w:r>
+      <w:proofErr w:type="spellEnd"/>
+      <w:r>
+        <w:rPr>
+          <w:rFonts w:ascii="Times New Roman" w:eastAsia="Times New Roman" w:hAnsi="Times New Roman" w:cs="Times New Roman"/>
+          <w:b/>
+          <w:bCs/>
+          <w:color w:val="000000"/>
+          <w:sz w:val="24"/>
+          <w:szCs w:val="24"/>
+          <w:lang w:val="es-ES"/>
+        </w:rPr>
+        <w:t xml:space="preserve">: </w:t>
       </w:r>
       <w:r>
         <w:rPr>
@@ -5287,7 +5550,51 @@
           <w:szCs w:val="24"/>
           <w:lang w:val="es-ES"/>
         </w:rPr>
-        <w:t>En Scrum, se suelen usar unos documentos concretos para facilitar el entendimiento y la organización de tareas, estos son: el product backlog, el sprint backlog y el burndown chart.</w:t>
+        <w:t xml:space="preserve">En Scrum, se suelen usar unos documentos concretos para facilitar el entendimiento y la organización de tareas, estos son: el </w:t>
+      </w:r>
+      <w:proofErr w:type="spellStart"/>
+      <w:r>
+        <w:rPr>
+          <w:rFonts w:ascii="Times New Roman" w:eastAsia="Times New Roman" w:hAnsi="Times New Roman" w:cs="Times New Roman"/>
+          <w:color w:val="000000"/>
+          <w:sz w:val="24"/>
+          <w:szCs w:val="24"/>
+          <w:lang w:val="es-ES"/>
+        </w:rPr>
+        <w:t>product</w:t>
+      </w:r>
+      <w:proofErr w:type="spellEnd"/>
+      <w:r>
+        <w:rPr>
+          <w:rFonts w:ascii="Times New Roman" w:eastAsia="Times New Roman" w:hAnsi="Times New Roman" w:cs="Times New Roman"/>
+          <w:color w:val="000000"/>
+          <w:sz w:val="24"/>
+          <w:szCs w:val="24"/>
+          <w:lang w:val="es-ES"/>
+        </w:rPr>
+        <w:t xml:space="preserve"> backlog, el sprint backlog y el </w:t>
+      </w:r>
+      <w:proofErr w:type="spellStart"/>
+      <w:r>
+        <w:rPr>
+          <w:rFonts w:ascii="Times New Roman" w:eastAsia="Times New Roman" w:hAnsi="Times New Roman" w:cs="Times New Roman"/>
+          <w:color w:val="000000"/>
+          <w:sz w:val="24"/>
+          <w:szCs w:val="24"/>
+          <w:lang w:val="es-ES"/>
+        </w:rPr>
+        <w:t>burndown</w:t>
+      </w:r>
+      <w:proofErr w:type="spellEnd"/>
+      <w:r>
+        <w:rPr>
+          <w:rFonts w:ascii="Times New Roman" w:eastAsia="Times New Roman" w:hAnsi="Times New Roman" w:cs="Times New Roman"/>
+          <w:color w:val="000000"/>
+          <w:sz w:val="24"/>
+          <w:szCs w:val="24"/>
+          <w:lang w:val="es-ES"/>
+        </w:rPr>
+        <w:t xml:space="preserve"> chart.</w:t>
       </w:r>
     </w:p>
     <w:p>
@@ -5353,7 +5660,29 @@
           <w:szCs w:val="24"/>
           <w:lang w:val="es-ES"/>
         </w:rPr>
-        <w:t>De esta manera recibimos un feedback de nuestro cliente, lo cual nos es muy útil para conseguir desarrollar un producto final lo más adecuado posible a las expectativas del cliente.</w:t>
+        <w:t xml:space="preserve">De esta manera recibimos un </w:t>
+      </w:r>
+      <w:proofErr w:type="spellStart"/>
+      <w:r>
+        <w:rPr>
+          <w:rFonts w:ascii="Times New Roman" w:eastAsia="Times New Roman" w:hAnsi="Times New Roman" w:cs="Times New Roman"/>
+          <w:color w:val="000000"/>
+          <w:sz w:val="24"/>
+          <w:szCs w:val="24"/>
+          <w:lang w:val="es-ES"/>
+        </w:rPr>
+        <w:t>feedback</w:t>
+      </w:r>
+      <w:proofErr w:type="spellEnd"/>
+      <w:r>
+        <w:rPr>
+          <w:rFonts w:ascii="Times New Roman" w:eastAsia="Times New Roman" w:hAnsi="Times New Roman" w:cs="Times New Roman"/>
+          <w:color w:val="000000"/>
+          <w:sz w:val="24"/>
+          <w:szCs w:val="24"/>
+          <w:lang w:val="es-ES"/>
+        </w:rPr>
+        <w:t xml:space="preserve"> de nuestro cliente, lo cual nos es muy útil para conseguir desarrollar un producto final lo más adecuado posible a las expectativas del cliente.</w:t>
       </w:r>
     </w:p>
     <w:p>
@@ -6091,7 +6420,29 @@
           <w:szCs w:val="24"/>
           <w:lang w:val="es-ES"/>
         </w:rPr>
-        <w:t>Vinculación de la cuenta de google drive para facilitar la subida de archivos.</w:t>
+        <w:t xml:space="preserve">Vinculación de la cuenta de </w:t>
+      </w:r>
+      <w:proofErr w:type="spellStart"/>
+      <w:r>
+        <w:rPr>
+          <w:rFonts w:ascii="Times New Roman" w:eastAsia="Times New Roman" w:hAnsi="Times New Roman" w:cs="Times New Roman"/>
+          <w:color w:val="000000"/>
+          <w:sz w:val="24"/>
+          <w:szCs w:val="24"/>
+          <w:lang w:val="es-ES"/>
+        </w:rPr>
+        <w:t>google</w:t>
+      </w:r>
+      <w:proofErr w:type="spellEnd"/>
+      <w:r>
+        <w:rPr>
+          <w:rFonts w:ascii="Times New Roman" w:eastAsia="Times New Roman" w:hAnsi="Times New Roman" w:cs="Times New Roman"/>
+          <w:color w:val="000000"/>
+          <w:sz w:val="24"/>
+          <w:szCs w:val="24"/>
+          <w:lang w:val="es-ES"/>
+        </w:rPr>
+        <w:t xml:space="preserve"> drive para facilitar la subida de archivos.</w:t>
       </w:r>
     </w:p>
     <w:p>
@@ -6126,6 +6477,7 @@
           <w:lang w:val="es-ES"/>
         </w:rPr>
       </w:pPr>
+      <w:proofErr w:type="spellStart"/>
       <w:r>
         <w:rPr>
           <w:rFonts w:ascii="Times New Roman" w:eastAsia="Times New Roman" w:hAnsi="Times New Roman" w:cs="Times New Roman"/>
@@ -6136,7 +6488,20 @@
           <w:szCs w:val="24"/>
           <w:lang w:val="es-ES"/>
         </w:rPr>
-        <w:t>TeamGantt:</w:t>
+        <w:t>TeamGantt</w:t>
+      </w:r>
+      <w:proofErr w:type="spellEnd"/>
+      <w:r>
+        <w:rPr>
+          <w:rFonts w:ascii="Times New Roman" w:eastAsia="Times New Roman" w:hAnsi="Times New Roman" w:cs="Times New Roman"/>
+          <w:b/>
+          <w:bCs/>
+          <w:color w:val="000000"/>
+          <w:sz w:val="24"/>
+          <w:szCs w:val="24"/>
+          <w:lang w:val="es-ES"/>
+        </w:rPr>
+        <w:t>:</w:t>
       </w:r>
       <w:r>
         <w:rPr>
@@ -6277,6 +6642,7 @@
           <w:lang w:val="es-ES"/>
         </w:rPr>
       </w:pPr>
+      <w:proofErr w:type="spellStart"/>
       <w:r>
         <w:rPr>
           <w:rFonts w:ascii="Times New Roman" w:eastAsia="Times New Roman" w:hAnsi="Times New Roman" w:cs="Times New Roman"/>
@@ -6287,7 +6653,20 @@
           <w:szCs w:val="24"/>
           <w:lang w:val="es-ES"/>
         </w:rPr>
-        <w:t xml:space="preserve">Planyway: </w:t>
+        <w:t>Planyway</w:t>
+      </w:r>
+      <w:proofErr w:type="spellEnd"/>
+      <w:r>
+        <w:rPr>
+          <w:rFonts w:ascii="Times New Roman" w:eastAsia="Times New Roman" w:hAnsi="Times New Roman" w:cs="Times New Roman"/>
+          <w:b/>
+          <w:bCs/>
+          <w:color w:val="000000"/>
+          <w:sz w:val="24"/>
+          <w:szCs w:val="24"/>
+          <w:lang w:val="es-ES"/>
+        </w:rPr>
+        <w:t xml:space="preserve">: </w:t>
       </w:r>
       <w:r>
         <w:rPr>
@@ -7078,7 +7457,61 @@
           <w:sz w:val="24"/>
           <w:szCs w:val="24"/>
         </w:rPr>
-        <w:t xml:space="preserve"> un ejemplo del uso de los powerups teamgank y planaway:</w:t>
+        <w:t xml:space="preserve"> un ejemplo del uso de los </w:t>
+      </w:r>
+      <w:proofErr w:type="spellStart"/>
+      <w:r>
+        <w:rPr>
+          <w:rFonts w:ascii="Times New Roman" w:hAnsi="Times New Roman" w:cs="Times New Roman"/>
+          <w:sz w:val="24"/>
+          <w:szCs w:val="24"/>
+        </w:rPr>
+        <w:t>powerups</w:t>
+      </w:r>
+      <w:proofErr w:type="spellEnd"/>
+      <w:r>
+        <w:rPr>
+          <w:rFonts w:ascii="Times New Roman" w:hAnsi="Times New Roman" w:cs="Times New Roman"/>
+          <w:sz w:val="24"/>
+          <w:szCs w:val="24"/>
+        </w:rPr>
+        <w:t xml:space="preserve"> </w:t>
+      </w:r>
+      <w:proofErr w:type="spellStart"/>
+      <w:r>
+        <w:rPr>
+          <w:rFonts w:ascii="Times New Roman" w:hAnsi="Times New Roman" w:cs="Times New Roman"/>
+          <w:sz w:val="24"/>
+          <w:szCs w:val="24"/>
+        </w:rPr>
+        <w:t>teamgank</w:t>
+      </w:r>
+      <w:proofErr w:type="spellEnd"/>
+      <w:r>
+        <w:rPr>
+          <w:rFonts w:ascii="Times New Roman" w:hAnsi="Times New Roman" w:cs="Times New Roman"/>
+          <w:sz w:val="24"/>
+          <w:szCs w:val="24"/>
+        </w:rPr>
+        <w:t xml:space="preserve"> y </w:t>
+      </w:r>
+      <w:proofErr w:type="spellStart"/>
+      <w:r>
+        <w:rPr>
+          <w:rFonts w:ascii="Times New Roman" w:hAnsi="Times New Roman" w:cs="Times New Roman"/>
+          <w:sz w:val="24"/>
+          <w:szCs w:val="24"/>
+        </w:rPr>
+        <w:t>planaway</w:t>
+      </w:r>
+      <w:proofErr w:type="spellEnd"/>
+      <w:r>
+        <w:rPr>
+          <w:rFonts w:ascii="Times New Roman" w:hAnsi="Times New Roman" w:cs="Times New Roman"/>
+          <w:sz w:val="24"/>
+          <w:szCs w:val="24"/>
+        </w:rPr>
+        <w:t>:</w:t>
       </w:r>
     </w:p>
     <w:p>
@@ -8859,7 +9292,15 @@
         <w:pStyle w:val="RF"/>
       </w:pPr>
       <w:r>
-        <w:t>Como interesado en usar Erole,</w:t>
+        <w:t xml:space="preserve">Como interesado en usar </w:t>
+      </w:r>
+      <w:proofErr w:type="spellStart"/>
+      <w:r>
+        <w:t>Erole</w:t>
+      </w:r>
+      <w:proofErr w:type="spellEnd"/>
+      <w:r>
+        <w:t>,</w:t>
       </w:r>
     </w:p>
     <w:p>
@@ -9013,8 +9454,16 @@
         <w:rPr>
           <w:b/>
         </w:rPr>
-        <w:t>RF2: Ofrecer un login</w:t>
-      </w:r>
+        <w:t xml:space="preserve">RF2: Ofrecer un </w:t>
+      </w:r>
+      <w:proofErr w:type="spellStart"/>
+      <w:r>
+        <w:rPr>
+          <w:b/>
+        </w:rPr>
+        <w:t>login</w:t>
+      </w:r>
+      <w:proofErr w:type="spellEnd"/>
     </w:p>
     <w:p>
       <w:pPr>
@@ -9374,7 +9823,21 @@
         <w:rPr>
           <w:bCs/>
         </w:rPr>
-        <w:t>- Si el usuario cambia a un nombre/correo ya existente, salta un aviso de error (igual que en el login).</w:t>
+        <w:t xml:space="preserve">- Si el usuario cambia a un nombre/correo ya existente, salta un aviso de error (igual que en el </w:t>
+      </w:r>
+      <w:proofErr w:type="spellStart"/>
+      <w:r>
+        <w:rPr>
+          <w:bCs/>
+        </w:rPr>
+        <w:t>login</w:t>
+      </w:r>
+      <w:proofErr w:type="spellEnd"/>
+      <w:r>
+        <w:rPr>
+          <w:bCs/>
+        </w:rPr>
+        <w:t>).</w:t>
       </w:r>
     </w:p>
     <w:p/>
@@ -10348,11 +10811,137 @@
     <w:p>
       <w:pPr>
         <w:pStyle w:val="Ttulo1"/>
-        <w:rPr>
-          <w:rFonts w:ascii="Times New Roman" w:eastAsia="Comfortaa" w:hAnsi="Times New Roman" w:cs="Times New Roman"/>
+        <w:tabs>
+          <w:tab w:val="left" w:pos="2210"/>
+        </w:tabs>
+        <w:ind w:firstLine="567"/>
+        <w:rPr>
+          <w:rFonts w:ascii="Times New Roman" w:eastAsia="Comfortaa" w:hAnsi="Times New Roman" w:cs="Times New Roman"/>
+          <w:sz w:val="32"/>
+          <w:szCs w:val="32"/>
         </w:rPr>
       </w:pPr>
       <w:bookmarkStart w:id="22" w:name="_Toc99297288"/>
+      <w:r>
+        <w:rPr>
+          <w:rFonts w:ascii="Times New Roman" w:eastAsia="Comfortaa" w:hAnsi="Times New Roman" w:cs="Times New Roman"/>
+          <w:sz w:val="32"/>
+          <w:szCs w:val="32"/>
+        </w:rPr>
+        <w:lastRenderedPageBreak/>
+        <w:t>Requisitos en MagicDraw:</w:t>
+      </w:r>
+    </w:p>
+    <w:p>
+      <w:r>
+        <w:tab/>
+      </w:r>
+    </w:p>
+    <w:p>
+      <w:r>
+        <w:rPr>
+          <w:noProof/>
+        </w:rPr>
+        <w:drawing>
+          <wp:inline distT="0" distB="0" distL="0" distR="0" wp14:anchorId="11516FF0" wp14:editId="3E7E3078">
+            <wp:extent cx="5979160" cy="3627626"/>
+            <wp:effectExtent l="0" t="0" r="2540" b="0"/>
+            <wp:docPr id="20" name="Imagen 20" descr="Diagrama&#10;&#10;Descripción generada automáticamente"/>
+            <wp:cNvGraphicFramePr>
+              <a:graphicFrameLocks xmlns:a="http://schemas.openxmlformats.org/drawingml/2006/main" noChangeAspect="1"/>
+            </wp:cNvGraphicFramePr>
+            <a:graphic xmlns:a="http://schemas.openxmlformats.org/drawingml/2006/main">
+              <a:graphicData uri="http://schemas.openxmlformats.org/drawingml/2006/picture">
+                <pic:pic xmlns:pic="http://schemas.openxmlformats.org/drawingml/2006/picture">
+                  <pic:nvPicPr>
+                    <pic:cNvPr id="20" name="Imagen 20" descr="Diagrama&#10;&#10;Descripción generada automáticamente"/>
+                    <pic:cNvPicPr/>
+                  </pic:nvPicPr>
+                  <pic:blipFill>
+                    <a:blip r:embed="rId36" cstate="print">
+                      <a:extLst>
+                        <a:ext uri="{28A0092B-C50C-407E-A947-70E740481C1C}">
+                          <a14:useLocalDpi xmlns:a14="http://schemas.microsoft.com/office/drawing/2010/main" val="0"/>
+                        </a:ext>
+                      </a:extLst>
+                    </a:blip>
+                    <a:stretch>
+                      <a:fillRect/>
+                    </a:stretch>
+                  </pic:blipFill>
+                  <pic:spPr>
+                    <a:xfrm>
+                      <a:off x="0" y="0"/>
+                      <a:ext cx="5998592" cy="3639416"/>
+                    </a:xfrm>
+                    <a:prstGeom prst="rect">
+                      <a:avLst/>
+                    </a:prstGeom>
+                  </pic:spPr>
+                </pic:pic>
+              </a:graphicData>
+            </a:graphic>
+          </wp:inline>
+        </w:drawing>
+      </w:r>
+    </w:p>
+    <w:p>
+      <w:pPr>
+        <w:pStyle w:val="Ttulo1"/>
+        <w:rPr>
+          <w:rFonts w:ascii="Times New Roman" w:eastAsia="Comfortaa" w:hAnsi="Times New Roman" w:cs="Times New Roman"/>
+        </w:rPr>
+      </w:pPr>
+    </w:p>
+    <w:p>
+      <w:pPr>
+        <w:pStyle w:val="Ttulo1"/>
+        <w:rPr>
+          <w:rFonts w:ascii="Times New Roman" w:eastAsia="Comfortaa" w:hAnsi="Times New Roman" w:cs="Times New Roman"/>
+        </w:rPr>
+      </w:pPr>
+    </w:p>
+    <w:p>
+      <w:pPr>
+        <w:pStyle w:val="Ttulo1"/>
+        <w:rPr>
+          <w:rFonts w:ascii="Times New Roman" w:eastAsia="Comfortaa" w:hAnsi="Times New Roman" w:cs="Times New Roman"/>
+        </w:rPr>
+      </w:pPr>
+    </w:p>
+    <w:p>
+      <w:pPr>
+        <w:pStyle w:val="Ttulo1"/>
+        <w:rPr>
+          <w:rFonts w:ascii="Times New Roman" w:eastAsia="Comfortaa" w:hAnsi="Times New Roman" w:cs="Times New Roman"/>
+        </w:rPr>
+      </w:pPr>
+    </w:p>
+    <w:p>
+      <w:pPr>
+        <w:pStyle w:val="Ttulo1"/>
+        <w:rPr>
+          <w:rFonts w:ascii="Times New Roman" w:eastAsia="Comfortaa" w:hAnsi="Times New Roman" w:cs="Times New Roman"/>
+        </w:rPr>
+      </w:pPr>
+    </w:p>
+    <w:p>
+      <w:pPr>
+        <w:pStyle w:val="Ttulo1"/>
+        <w:rPr>
+          <w:rFonts w:ascii="Times New Roman" w:eastAsia="Comfortaa" w:hAnsi="Times New Roman" w:cs="Times New Roman"/>
+        </w:rPr>
+      </w:pPr>
+    </w:p>
+    <w:p/>
+    <w:p/>
+    <w:p>
+      <w:pPr>
+        <w:pStyle w:val="Ttulo1"/>
+        <w:rPr>
+          <w:rFonts w:ascii="Times New Roman" w:eastAsia="Comfortaa" w:hAnsi="Times New Roman" w:cs="Times New Roman"/>
+        </w:rPr>
+      </w:pPr>
       <w:r>
         <w:rPr>
           <w:rFonts w:ascii="Times New Roman" w:eastAsia="Comfortaa" w:hAnsi="Times New Roman" w:cs="Times New Roman"/>
@@ -10398,12 +10987,14 @@
           <w:rFonts w:ascii="Times New Roman" w:eastAsia="Comfortaa" w:hAnsi="Times New Roman" w:cs="Times New Roman"/>
         </w:rPr>
       </w:pPr>
+      <w:proofErr w:type="spellStart"/>
       <w:r>
         <w:rPr>
           <w:rFonts w:ascii="Times New Roman" w:eastAsia="Comfortaa" w:hAnsi="Times New Roman" w:cs="Times New Roman"/>
         </w:rPr>
         <w:t>Whatsapp</w:t>
       </w:r>
+      <w:proofErr w:type="spellEnd"/>
     </w:p>
     <w:p>
       <w:pPr>
@@ -10415,12 +11006,14 @@
           <w:rFonts w:ascii="Times New Roman" w:eastAsia="Comfortaa" w:hAnsi="Times New Roman" w:cs="Times New Roman"/>
         </w:rPr>
       </w:pPr>
+      <w:proofErr w:type="spellStart"/>
       <w:r>
         <w:rPr>
           <w:rFonts w:ascii="Times New Roman" w:eastAsia="Comfortaa" w:hAnsi="Times New Roman" w:cs="Times New Roman"/>
         </w:rPr>
         <w:t>Discord</w:t>
       </w:r>
+      <w:proofErr w:type="spellEnd"/>
     </w:p>
     <w:p>
       <w:pPr>
@@ -10483,12 +11076,14 @@
           <w:rFonts w:ascii="Times New Roman" w:eastAsia="Comfortaa" w:hAnsi="Times New Roman" w:cs="Times New Roman"/>
         </w:rPr>
       </w:pPr>
+      <w:proofErr w:type="spellStart"/>
       <w:r>
         <w:rPr>
           <w:rFonts w:ascii="Times New Roman" w:eastAsia="Comfortaa" w:hAnsi="Times New Roman" w:cs="Times New Roman"/>
         </w:rPr>
         <w:t>VSCode</w:t>
       </w:r>
+      <w:proofErr w:type="spellEnd"/>
     </w:p>
     <w:p>
       <w:pPr>
@@ -10521,8 +11116,16 @@
         <w:rPr>
           <w:rFonts w:ascii="Times New Roman" w:eastAsia="Comfortaa" w:hAnsi="Times New Roman" w:cs="Times New Roman"/>
         </w:rPr>
-        <w:t>SQL Developer</w:t>
-      </w:r>
+        <w:t xml:space="preserve">SQL </w:t>
+      </w:r>
+      <w:proofErr w:type="spellStart"/>
+      <w:r>
+        <w:rPr>
+          <w:rFonts w:ascii="Times New Roman" w:eastAsia="Comfortaa" w:hAnsi="Times New Roman" w:cs="Times New Roman"/>
+        </w:rPr>
+        <w:t>Developer</w:t>
+      </w:r>
+      <w:proofErr w:type="spellEnd"/>
     </w:p>
     <w:p>
       <w:pPr>
@@ -10538,8 +11141,16 @@
         <w:rPr>
           <w:rFonts w:ascii="Times New Roman" w:eastAsia="Comfortaa" w:hAnsi="Times New Roman" w:cs="Times New Roman"/>
         </w:rPr>
-        <w:t>Data Modeler</w:t>
-      </w:r>
+        <w:t xml:space="preserve">Data </w:t>
+      </w:r>
+      <w:proofErr w:type="spellStart"/>
+      <w:r>
+        <w:rPr>
+          <w:rFonts w:ascii="Times New Roman" w:eastAsia="Comfortaa" w:hAnsi="Times New Roman" w:cs="Times New Roman"/>
+        </w:rPr>
+        <w:t>Modeler</w:t>
+      </w:r>
+      <w:proofErr w:type="spellEnd"/>
     </w:p>
     <w:p>
       <w:pPr>
@@ -10641,7 +11252,7 @@
         </w:rPr>
         <w:tab/>
       </w:r>
-      <w:hyperlink r:id="rId36" w:history="1">
+      <w:hyperlink r:id="rId37" w:history="1">
         <w:r>
           <w:rPr>
             <w:rStyle w:val="Hipervnculo"/>
@@ -10683,7 +11294,7 @@
       </w:pPr>
     </w:p>
     <w:sectPr>
-      <w:footerReference w:type="default" r:id="rId37"/>
+      <w:footerReference w:type="default" r:id="rId38"/>
       <w:pgSz w:w="11909" w:h="16834"/>
       <w:pgMar w:top="1440" w:right="1440" w:bottom="1440" w:left="1440" w:header="720" w:footer="720" w:gutter="0"/>
       <w:pgNumType w:start="0"/>

</xml_diff>

<commit_message>
casos de uso corregidos
</commit_message>
<xml_diff>
--- a/PROPUESTA PROYECTO.docx
+++ b/PROPUESTA PROYECTO.docx
@@ -13097,24 +13097,23 @@
         <w:pStyle w:val="Ttulo2"/>
         <w:ind w:firstLine="720"/>
       </w:pPr>
-      <w:bookmarkStart w:id="35" w:name="_Toc100526115"/>
       <w:r>
         <w:rPr>
           <w:noProof/>
         </w:rPr>
         <w:drawing>
-          <wp:anchor distT="0" distB="0" distL="114300" distR="114300" simplePos="0" relativeHeight="251671552" behindDoc="0" locked="0" layoutInCell="1" allowOverlap="1" wp14:anchorId="17F265F7" wp14:editId="3243E62C">
+          <wp:anchor distT="0" distB="0" distL="114300" distR="114300" simplePos="0" relativeHeight="251671552" behindDoc="0" locked="0" layoutInCell="1" allowOverlap="1" wp14:anchorId="7944953D" wp14:editId="63A2A144">
             <wp:simplePos x="0" y="0"/>
-            <wp:positionH relativeFrom="margin">
-              <wp:align>center</wp:align>
+            <wp:positionH relativeFrom="column">
+              <wp:posOffset>-213360</wp:posOffset>
             </wp:positionH>
             <wp:positionV relativeFrom="paragraph">
-              <wp:posOffset>233680</wp:posOffset>
+              <wp:posOffset>150200</wp:posOffset>
             </wp:positionV>
-            <wp:extent cx="6305612" cy="3148965"/>
+            <wp:extent cx="6120661" cy="3924300"/>
             <wp:effectExtent l="0" t="0" r="0" b="0"/>
             <wp:wrapNone/>
-            <wp:docPr id="25" name="Imagen 25" descr="Diagrama&#10;&#10;Descripción generada automáticamente"/>
+            <wp:docPr id="26" name="Imagen 26" descr="Diagrama&#10;&#10;Descripción generada automáticamente"/>
             <wp:cNvGraphicFramePr>
               <a:graphicFrameLocks xmlns:a="http://schemas.openxmlformats.org/drawingml/2006/main" noChangeAspect="1"/>
             </wp:cNvGraphicFramePr>
@@ -13122,11 +13121,11 @@
               <a:graphicData uri="http://schemas.openxmlformats.org/drawingml/2006/picture">
                 <pic:pic xmlns:pic="http://schemas.openxmlformats.org/drawingml/2006/picture">
                   <pic:nvPicPr>
-                    <pic:cNvPr id="25" name="Imagen 25" descr="Diagrama&#10;&#10;Descripción generada automáticamente"/>
+                    <pic:cNvPr id="26" name="Imagen 26" descr="Diagrama&#10;&#10;Descripción generada automáticamente"/>
                     <pic:cNvPicPr/>
                   </pic:nvPicPr>
                   <pic:blipFill>
-                    <a:blip r:embed="rId41" cstate="print">
+                    <a:blip r:embed="rId41">
                       <a:extLst>
                         <a:ext uri="{28A0092B-C50C-407E-A947-70E740481C1C}">
                           <a14:useLocalDpi xmlns:a14="http://schemas.microsoft.com/office/drawing/2010/main" val="0"/>
@@ -13140,7 +13139,7 @@
                   <pic:spPr>
                     <a:xfrm>
                       <a:off x="0" y="0"/>
-                      <a:ext cx="6305612" cy="3148965"/>
+                      <a:ext cx="6120661" cy="3924300"/>
                     </a:xfrm>
                     <a:prstGeom prst="rect">
                       <a:avLst/>
@@ -13152,7 +13151,6 @@
           </wp:anchor>
         </w:drawing>
       </w:r>
-      <w:bookmarkEnd w:id="35"/>
     </w:p>
     <w:p>
       <w:pPr>
@@ -13175,7 +13173,7 @@
         <w:lastRenderedPageBreak/>
         <w:tab/>
       </w:r>
-      <w:bookmarkStart w:id="36" w:name="_Toc100526116"/>
+      <w:bookmarkStart w:id="35" w:name="_Toc100526116"/>
       <w:r>
         <w:rPr>
           <w:rFonts w:ascii="Times New Roman" w:hAnsi="Times New Roman" w:cs="Times New Roman"/>
@@ -13223,7 +13221,7 @@
         </w:rPr>
         <w:t>uso</w:t>
       </w:r>
-      <w:bookmarkEnd w:id="36"/>
+      <w:bookmarkEnd w:id="35"/>
       <w:proofErr w:type="spellEnd"/>
     </w:p>
     <w:p>
@@ -13234,7 +13232,7 @@
           <w:rFonts w:ascii="Times New Roman" w:hAnsi="Times New Roman" w:cs="Times New Roman"/>
         </w:rPr>
       </w:pPr>
-      <w:bookmarkStart w:id="37" w:name="_Toc100526117"/>
+      <w:bookmarkStart w:id="36" w:name="_Toc100526117"/>
       <w:r>
         <w:rPr>
           <w:rFonts w:ascii="Times New Roman" w:hAnsi="Times New Roman" w:cs="Times New Roman"/>
@@ -13251,15 +13249,9 @@
         <w:rPr>
           <w:rFonts w:ascii="Times New Roman" w:hAnsi="Times New Roman" w:cs="Times New Roman"/>
         </w:rPr>
-        <w:t xml:space="preserve">. </w:t>
-      </w:r>
-      <w:r>
-        <w:rPr>
-          <w:rFonts w:ascii="Times New Roman" w:hAnsi="Times New Roman" w:cs="Times New Roman"/>
-        </w:rPr>
-        <w:t>Registro</w:t>
-      </w:r>
-      <w:bookmarkEnd w:id="37"/>
+        <w:t>. Registro</w:t>
+      </w:r>
+      <w:bookmarkEnd w:id="36"/>
     </w:p>
     <w:p>
       <w:pPr>
@@ -13308,15 +13300,7 @@
           <w:sz w:val="24"/>
           <w:szCs w:val="24"/>
         </w:rPr>
-        <w:t xml:space="preserve"> </w:t>
-      </w:r>
-      <w:r>
-        <w:rPr>
-          <w:rFonts w:ascii="Times New Roman" w:hAnsi="Times New Roman" w:cs="Times New Roman"/>
-          <w:sz w:val="24"/>
-          <w:szCs w:val="24"/>
-        </w:rPr>
-        <w:t>Registrarse en la aplicación</w:t>
+        <w:t xml:space="preserve"> Registrarse en la aplicación</w:t>
       </w:r>
     </w:p>
     <w:p>
@@ -13722,7 +13706,7 @@
           <w:rFonts w:ascii="Times New Roman" w:hAnsi="Times New Roman" w:cs="Times New Roman"/>
         </w:rPr>
       </w:pPr>
-      <w:bookmarkStart w:id="38" w:name="_Toc100526118"/>
+      <w:bookmarkStart w:id="37" w:name="_Toc100526118"/>
       <w:r>
         <w:rPr>
           <w:rFonts w:ascii="Times New Roman" w:hAnsi="Times New Roman" w:cs="Times New Roman"/>
@@ -13730,7 +13714,7 @@
         <w:lastRenderedPageBreak/>
         <w:t>7.2.2. Iniciar sesión</w:t>
       </w:r>
-      <w:bookmarkEnd w:id="38"/>
+      <w:bookmarkEnd w:id="37"/>
     </w:p>
     <w:p>
       <w:pPr>
@@ -14206,7 +14190,7 @@
           <w:rFonts w:ascii="Times New Roman" w:hAnsi="Times New Roman" w:cs="Times New Roman"/>
         </w:rPr>
       </w:pPr>
-      <w:bookmarkStart w:id="39" w:name="_Toc100526119"/>
+      <w:bookmarkStart w:id="38" w:name="_Toc100526119"/>
       <w:r>
         <w:rPr>
           <w:rFonts w:ascii="Times New Roman" w:hAnsi="Times New Roman" w:cs="Times New Roman"/>
@@ -14220,7 +14204,7 @@
         </w:rPr>
         <w:t>Visualizar perfiles</w:t>
       </w:r>
-      <w:bookmarkEnd w:id="39"/>
+      <w:bookmarkEnd w:id="38"/>
     </w:p>
     <w:p/>
     <w:p>
@@ -14640,7 +14624,7 @@
           <w:rFonts w:ascii="Times New Roman" w:hAnsi="Times New Roman" w:cs="Times New Roman"/>
         </w:rPr>
       </w:pPr>
-      <w:bookmarkStart w:id="40" w:name="_Toc100526120"/>
+      <w:bookmarkStart w:id="39" w:name="_Toc100526120"/>
       <w:r>
         <w:lastRenderedPageBreak/>
         <w:t>7</w:t>
@@ -14657,7 +14641,7 @@
         </w:rPr>
         <w:t>Editar del perfil</w:t>
       </w:r>
-      <w:bookmarkEnd w:id="40"/>
+      <w:bookmarkEnd w:id="39"/>
     </w:p>
     <w:p/>
     <w:p>
@@ -15128,7 +15112,7 @@
           <w:rFonts w:ascii="Times New Roman" w:hAnsi="Times New Roman" w:cs="Times New Roman"/>
         </w:rPr>
       </w:pPr>
-      <w:bookmarkStart w:id="41" w:name="_Toc100526121"/>
+      <w:bookmarkStart w:id="40" w:name="_Toc100526121"/>
       <w:r>
         <w:rPr>
           <w:rFonts w:ascii="Times New Roman" w:hAnsi="Times New Roman" w:cs="Times New Roman"/>
@@ -15154,7 +15138,7 @@
         </w:rPr>
         <w:t>Buscar información multimedia</w:t>
       </w:r>
-      <w:bookmarkEnd w:id="41"/>
+      <w:bookmarkEnd w:id="40"/>
     </w:p>
     <w:p/>
     <w:p>
@@ -15420,7 +15404,7 @@
           <w:rFonts w:ascii="Times New Roman" w:hAnsi="Times New Roman" w:cs="Times New Roman"/>
         </w:rPr>
       </w:pPr>
-      <w:bookmarkStart w:id="42" w:name="_Toc100526122"/>
+      <w:bookmarkStart w:id="41" w:name="_Toc100526122"/>
       <w:r>
         <w:rPr>
           <w:rFonts w:ascii="Times New Roman" w:hAnsi="Times New Roman" w:cs="Times New Roman"/>
@@ -15446,7 +15430,7 @@
         </w:rPr>
         <w:t>Interactuar con otros usuarios</w:t>
       </w:r>
-      <w:bookmarkEnd w:id="42"/>
+      <w:bookmarkEnd w:id="41"/>
     </w:p>
     <w:p/>
     <w:p>
@@ -15936,7 +15920,7 @@
           <w:rFonts w:ascii="Times New Roman" w:hAnsi="Times New Roman" w:cs="Times New Roman"/>
         </w:rPr>
       </w:pPr>
-      <w:bookmarkStart w:id="43" w:name="_Toc100526123"/>
+      <w:bookmarkStart w:id="42" w:name="_Toc100526123"/>
       <w:r>
         <w:rPr>
           <w:rFonts w:ascii="Times New Roman" w:hAnsi="Times New Roman" w:cs="Times New Roman"/>
@@ -15950,7 +15934,7 @@
         </w:rPr>
         <w:t>Etiquetado del contenido</w:t>
       </w:r>
-      <w:bookmarkEnd w:id="43"/>
+      <w:bookmarkEnd w:id="42"/>
     </w:p>
     <w:p/>
     <w:p>
@@ -16184,7 +16168,7 @@
           <w:rFonts w:ascii="Times New Roman" w:hAnsi="Times New Roman" w:cs="Times New Roman"/>
         </w:rPr>
       </w:pPr>
-      <w:bookmarkStart w:id="44" w:name="_Toc100526124"/>
+      <w:bookmarkStart w:id="43" w:name="_Toc100526124"/>
       <w:r>
         <w:rPr>
           <w:rFonts w:ascii="Times New Roman" w:hAnsi="Times New Roman" w:cs="Times New Roman"/>
@@ -16198,7 +16182,7 @@
         </w:rPr>
         <w:t>Listado del contenido</w:t>
       </w:r>
-      <w:bookmarkEnd w:id="44"/>
+      <w:bookmarkEnd w:id="43"/>
     </w:p>
     <w:p>
       <w:pPr>
@@ -16674,7 +16658,7 @@
           <w:rFonts w:ascii="Times New Roman" w:hAnsi="Times New Roman" w:cs="Times New Roman"/>
         </w:rPr>
       </w:pPr>
-      <w:bookmarkStart w:id="45" w:name="_Toc100526125"/>
+      <w:bookmarkStart w:id="44" w:name="_Toc100526125"/>
       <w:r>
         <w:rPr>
           <w:rFonts w:ascii="Times New Roman" w:hAnsi="Times New Roman" w:cs="Times New Roman"/>
@@ -16688,7 +16672,7 @@
         </w:rPr>
         <w:t>Valorar el contenido con comentarios</w:t>
       </w:r>
-      <w:bookmarkEnd w:id="45"/>
+      <w:bookmarkEnd w:id="44"/>
     </w:p>
     <w:p/>
     <w:p>
@@ -17128,7 +17112,7 @@
           <w:rFonts w:ascii="Times New Roman" w:hAnsi="Times New Roman" w:cs="Times New Roman"/>
         </w:rPr>
       </w:pPr>
-      <w:bookmarkStart w:id="46" w:name="_Toc100526126"/>
+      <w:bookmarkStart w:id="45" w:name="_Toc100526126"/>
       <w:r>
         <w:rPr>
           <w:rFonts w:ascii="Times New Roman" w:hAnsi="Times New Roman" w:cs="Times New Roman"/>
@@ -17142,7 +17126,7 @@
         </w:rPr>
         <w:t>Interactuar con perfiles</w:t>
       </w:r>
-      <w:bookmarkEnd w:id="46"/>
+      <w:bookmarkEnd w:id="45"/>
     </w:p>
     <w:p/>
     <w:p>
@@ -17559,7 +17543,7 @@
           <w:rFonts w:ascii="Times New Roman" w:eastAsia="Comfortaa" w:hAnsi="Times New Roman" w:cs="Times New Roman"/>
         </w:rPr>
       </w:pPr>
-      <w:bookmarkStart w:id="47" w:name="_Toc100526127"/>
+      <w:bookmarkStart w:id="46" w:name="_Toc100526127"/>
       <w:r>
         <w:rPr>
           <w:rFonts w:ascii="Times New Roman" w:eastAsia="Comfortaa" w:hAnsi="Times New Roman" w:cs="Times New Roman"/>
@@ -17586,7 +17570,7 @@
         <w:t>Herramientas Software</w:t>
       </w:r>
       <w:bookmarkEnd w:id="30"/>
-      <w:bookmarkEnd w:id="47"/>
+      <w:bookmarkEnd w:id="46"/>
     </w:p>
     <w:p>
       <w:pPr>
@@ -17820,7 +17804,7 @@
           <w:lang w:val="en-US"/>
         </w:rPr>
       </w:pPr>
-      <w:bookmarkStart w:id="48" w:name="_Toc100526128"/>
+      <w:bookmarkStart w:id="47" w:name="_Toc100526128"/>
       <w:r>
         <w:rPr>
           <w:rFonts w:ascii="Times New Roman" w:hAnsi="Times New Roman" w:cs="Times New Roman"/>
@@ -17849,7 +17833,7 @@
         </w:rPr>
         <w:t>Enlace a GitHub</w:t>
       </w:r>
-      <w:bookmarkEnd w:id="48"/>
+      <w:bookmarkEnd w:id="47"/>
     </w:p>
     <w:p>
       <w:pPr>
@@ -20193,6 +20177,7 @@
   <w:style w:type="character" w:default="1" w:styleId="Fuentedeprrafopredeter">
     <w:name w:val="Default Paragraph Font"/>
     <w:uiPriority w:val="1"/>
+    <w:semiHidden/>
     <w:unhideWhenUsed/>
   </w:style>
   <w:style w:type="table" w:default="1" w:styleId="Tablanormal">

</xml_diff>

<commit_message>
modificado documento propuesta proyecto
</commit_message>
<xml_diff>
--- a/PROPUESTA PROYECTO.docx
+++ b/PROPUESTA PROYECTO.docx
@@ -1203,7 +1203,7 @@
             </w:rPr>
             <w:fldChar w:fldCharType="separate"/>
           </w:r>
-          <w:hyperlink w:anchor="_Toc100526097" w:history="1">
+          <w:hyperlink w:anchor="_Toc101635271" w:history="1">
             <w:r>
               <w:rPr>
                 <w:rStyle w:val="Hipervnculo"/>
@@ -1231,7 +1231,7 @@
                 <w:noProof/>
                 <w:webHidden/>
               </w:rPr>
-              <w:instrText xml:space="preserve"> PAGEREF _Toc100526097 \h </w:instrText>
+              <w:instrText xml:space="preserve"> PAGEREF _Toc101635271 \h </w:instrText>
             </w:r>
             <w:r>
               <w:rPr>
@@ -1271,7 +1271,7 @@
               <w:lang w:val="es-ES"/>
             </w:rPr>
           </w:pPr>
-          <w:hyperlink w:anchor="_Toc100526098" w:history="1">
+          <w:hyperlink w:anchor="_Toc101635272" w:history="1">
             <w:r>
               <w:rPr>
                 <w:rStyle w:val="Hipervnculo"/>
@@ -1299,7 +1299,7 @@
                 <w:noProof/>
                 <w:webHidden/>
               </w:rPr>
-              <w:instrText xml:space="preserve"> PAGEREF _Toc100526098 \h </w:instrText>
+              <w:instrText xml:space="preserve"> PAGEREF _Toc101635272 \h </w:instrText>
             </w:r>
             <w:r>
               <w:rPr>
@@ -1339,7 +1339,7 @@
               <w:lang w:val="es-ES"/>
             </w:rPr>
           </w:pPr>
-          <w:hyperlink w:anchor="_Toc100526099" w:history="1">
+          <w:hyperlink w:anchor="_Toc101635273" w:history="1">
             <w:r>
               <w:rPr>
                 <w:rStyle w:val="Hipervnculo"/>
@@ -1367,7 +1367,7 @@
                 <w:noProof/>
                 <w:webHidden/>
               </w:rPr>
-              <w:instrText xml:space="preserve"> PAGEREF _Toc100526099 \h </w:instrText>
+              <w:instrText xml:space="preserve"> PAGEREF _Toc101635273 \h </w:instrText>
             </w:r>
             <w:r>
               <w:rPr>
@@ -1410,7 +1410,7 @@
               <w:lang w:val="es-ES"/>
             </w:rPr>
           </w:pPr>
-          <w:hyperlink w:anchor="_Toc100526100" w:history="1">
+          <w:hyperlink w:anchor="_Toc101635274" w:history="1">
             <w:r>
               <w:rPr>
                 <w:rStyle w:val="Hipervnculo"/>
@@ -1438,7 +1438,7 @@
                 <w:noProof/>
                 <w:webHidden/>
               </w:rPr>
-              <w:instrText xml:space="preserve"> PAGEREF _Toc100526100 \h </w:instrText>
+              <w:instrText xml:space="preserve"> PAGEREF _Toc101635274 \h </w:instrText>
             </w:r>
             <w:r>
               <w:rPr>
@@ -1478,7 +1478,7 @@
               <w:lang w:val="es-ES"/>
             </w:rPr>
           </w:pPr>
-          <w:hyperlink w:anchor="_Toc100526101" w:history="1">
+          <w:hyperlink w:anchor="_Toc101635275" w:history="1">
             <w:r>
               <w:rPr>
                 <w:rStyle w:val="Hipervnculo"/>
@@ -1506,7 +1506,7 @@
                 <w:noProof/>
                 <w:webHidden/>
               </w:rPr>
-              <w:instrText xml:space="preserve"> PAGEREF _Toc100526101 \h </w:instrText>
+              <w:instrText xml:space="preserve"> PAGEREF _Toc101635275 \h </w:instrText>
             </w:r>
             <w:r>
               <w:rPr>
@@ -1549,7 +1549,7 @@
               <w:lang w:val="es-ES"/>
             </w:rPr>
           </w:pPr>
-          <w:hyperlink w:anchor="_Toc100526102" w:history="1">
+          <w:hyperlink w:anchor="_Toc101635276" w:history="1">
             <w:r>
               <w:rPr>
                 <w:rStyle w:val="Hipervnculo"/>
@@ -1578,7 +1578,7 @@
                 <w:noProof/>
                 <w:webHidden/>
               </w:rPr>
-              <w:instrText xml:space="preserve"> PAGEREF _Toc100526102 \h </w:instrText>
+              <w:instrText xml:space="preserve"> PAGEREF _Toc101635276 \h </w:instrText>
             </w:r>
             <w:r>
               <w:rPr>
@@ -1621,7 +1621,7 @@
               <w:lang w:val="es-ES"/>
             </w:rPr>
           </w:pPr>
-          <w:hyperlink w:anchor="_Toc100526103" w:history="1">
+          <w:hyperlink w:anchor="_Toc101635277" w:history="1">
             <w:r>
               <w:rPr>
                 <w:rStyle w:val="Hipervnculo"/>
@@ -1650,7 +1650,7 @@
                 <w:noProof/>
                 <w:webHidden/>
               </w:rPr>
-              <w:instrText xml:space="preserve"> PAGEREF _Toc100526103 \h </w:instrText>
+              <w:instrText xml:space="preserve"> PAGEREF _Toc101635277 \h </w:instrText>
             </w:r>
             <w:r>
               <w:rPr>
@@ -1693,7 +1693,7 @@
               <w:lang w:val="es-ES"/>
             </w:rPr>
           </w:pPr>
-          <w:hyperlink w:anchor="_Toc100526104" w:history="1">
+          <w:hyperlink w:anchor="_Toc101635278" w:history="1">
             <w:r>
               <w:rPr>
                 <w:rStyle w:val="Hipervnculo"/>
@@ -1722,7 +1722,7 @@
                 <w:noProof/>
                 <w:webHidden/>
               </w:rPr>
-              <w:instrText xml:space="preserve"> PAGEREF _Toc100526104 \h </w:instrText>
+              <w:instrText xml:space="preserve"> PAGEREF _Toc101635278 \h </w:instrText>
             </w:r>
             <w:r>
               <w:rPr>
@@ -1765,7 +1765,7 @@
               <w:lang w:val="es-ES"/>
             </w:rPr>
           </w:pPr>
-          <w:hyperlink w:anchor="_Toc100526105" w:history="1">
+          <w:hyperlink w:anchor="_Toc101635279" w:history="1">
             <w:r>
               <w:rPr>
                 <w:rStyle w:val="Hipervnculo"/>
@@ -1794,7 +1794,7 @@
                 <w:noProof/>
                 <w:webHidden/>
               </w:rPr>
-              <w:instrText xml:space="preserve"> PAGEREF _Toc100526105 \h </w:instrText>
+              <w:instrText xml:space="preserve"> PAGEREF _Toc101635279 \h </w:instrText>
             </w:r>
             <w:r>
               <w:rPr>
@@ -1837,7 +1837,7 @@
               <w:lang w:val="es-ES"/>
             </w:rPr>
           </w:pPr>
-          <w:hyperlink w:anchor="_Toc100526106" w:history="1">
+          <w:hyperlink w:anchor="_Toc101635280" w:history="1">
             <w:r>
               <w:rPr>
                 <w:rStyle w:val="Hipervnculo"/>
@@ -1866,7 +1866,7 @@
                 <w:noProof/>
                 <w:webHidden/>
               </w:rPr>
-              <w:instrText xml:space="preserve"> PAGEREF _Toc100526106 \h </w:instrText>
+              <w:instrText xml:space="preserve"> PAGEREF _Toc101635280 \h </w:instrText>
             </w:r>
             <w:r>
               <w:rPr>
@@ -1909,7 +1909,7 @@
               <w:lang w:val="es-ES"/>
             </w:rPr>
           </w:pPr>
-          <w:hyperlink w:anchor="_Toc100526107" w:history="1">
+          <w:hyperlink w:anchor="_Toc101635281" w:history="1">
             <w:r>
               <w:rPr>
                 <w:rStyle w:val="Hipervnculo"/>
@@ -1938,7 +1938,7 @@
                 <w:noProof/>
                 <w:webHidden/>
               </w:rPr>
-              <w:instrText xml:space="preserve"> PAGEREF _Toc100526107 \h </w:instrText>
+              <w:instrText xml:space="preserve"> PAGEREF _Toc101635281 \h </w:instrText>
             </w:r>
             <w:r>
               <w:rPr>
@@ -1981,7 +1981,7 @@
               <w:lang w:val="es-ES"/>
             </w:rPr>
           </w:pPr>
-          <w:hyperlink w:anchor="_Toc100526109" w:history="1">
+          <w:hyperlink w:anchor="_Toc101635283" w:history="1">
             <w:r>
               <w:rPr>
                 <w:rStyle w:val="Hipervnculo"/>
@@ -2009,7 +2009,7 @@
                 <w:noProof/>
                 <w:webHidden/>
               </w:rPr>
-              <w:instrText xml:space="preserve"> PAGEREF _Toc100526109 \h </w:instrText>
+              <w:instrText xml:space="preserve"> PAGEREF _Toc101635283 \h </w:instrText>
             </w:r>
             <w:r>
               <w:rPr>
@@ -2049,7 +2049,7 @@
               <w:lang w:val="es-ES"/>
             </w:rPr>
           </w:pPr>
-          <w:hyperlink w:anchor="_Toc100526110" w:history="1">
+          <w:hyperlink w:anchor="_Toc101635284" w:history="1">
             <w:r>
               <w:rPr>
                 <w:rStyle w:val="Hipervnculo"/>
@@ -2077,7 +2077,7 @@
                 <w:noProof/>
                 <w:webHidden/>
               </w:rPr>
-              <w:instrText xml:space="preserve"> PAGEREF _Toc100526110 \h </w:instrText>
+              <w:instrText xml:space="preserve"> PAGEREF _Toc101635284 \h </w:instrText>
             </w:r>
             <w:r>
               <w:rPr>
@@ -2117,7 +2117,7 @@
               <w:lang w:val="es-ES"/>
             </w:rPr>
           </w:pPr>
-          <w:hyperlink w:anchor="_Toc100526111" w:history="1">
+          <w:hyperlink w:anchor="_Toc101635285" w:history="1">
             <w:r>
               <w:rPr>
                 <w:rStyle w:val="Hipervnculo"/>
@@ -2145,7 +2145,7 @@
                 <w:noProof/>
                 <w:webHidden/>
               </w:rPr>
-              <w:instrText xml:space="preserve"> PAGEREF _Toc100526111 \h </w:instrText>
+              <w:instrText xml:space="preserve"> PAGEREF _Toc101635285 \h </w:instrText>
             </w:r>
             <w:r>
               <w:rPr>
@@ -2188,7 +2188,7 @@
               <w:lang w:val="es-ES"/>
             </w:rPr>
           </w:pPr>
-          <w:hyperlink w:anchor="_Toc100526112" w:history="1">
+          <w:hyperlink w:anchor="_Toc101635286" w:history="1">
             <w:r>
               <w:rPr>
                 <w:rStyle w:val="Hipervnculo"/>
@@ -2217,7 +2217,7 @@
                 <w:noProof/>
                 <w:webHidden/>
               </w:rPr>
-              <w:instrText xml:space="preserve"> PAGEREF _Toc100526112 \h </w:instrText>
+              <w:instrText xml:space="preserve"> PAGEREF _Toc101635286 \h </w:instrText>
             </w:r>
             <w:r>
               <w:rPr>
@@ -2257,7 +2257,7 @@
               <w:lang w:val="es-ES"/>
             </w:rPr>
           </w:pPr>
-          <w:hyperlink w:anchor="_Toc100526113" w:history="1">
+          <w:hyperlink w:anchor="_Toc101635287" w:history="1">
             <w:r>
               <w:rPr>
                 <w:rStyle w:val="Hipervnculo"/>
@@ -2285,7 +2285,7 @@
                 <w:noProof/>
                 <w:webHidden/>
               </w:rPr>
-              <w:instrText xml:space="preserve"> PAGEREF _Toc100526113 \h </w:instrText>
+              <w:instrText xml:space="preserve"> PAGEREF _Toc101635287 \h </w:instrText>
             </w:r>
             <w:r>
               <w:rPr>
@@ -2328,7 +2328,7 @@
               <w:lang w:val="es-ES"/>
             </w:rPr>
           </w:pPr>
-          <w:hyperlink w:anchor="_Toc100526114" w:history="1">
+          <w:hyperlink w:anchor="_Toc101635288" w:history="1">
             <w:r>
               <w:rPr>
                 <w:rStyle w:val="Hipervnculo"/>
@@ -2356,7 +2356,7 @@
                 <w:noProof/>
                 <w:webHidden/>
               </w:rPr>
-              <w:instrText xml:space="preserve"> PAGEREF _Toc100526114 \h </w:instrText>
+              <w:instrText xml:space="preserve"> PAGEREF _Toc101635288 \h </w:instrText>
             </w:r>
             <w:r>
               <w:rPr>
@@ -2399,7 +2399,7 @@
               <w:lang w:val="es-ES"/>
             </w:rPr>
           </w:pPr>
-          <w:hyperlink w:anchor="_Toc100526116" w:history="1">
+          <w:hyperlink w:anchor="_Toc101635290" w:history="1">
             <w:r>
               <w:rPr>
                 <w:rStyle w:val="Hipervnculo"/>
@@ -2428,7 +2428,7 @@
                 <w:noProof/>
                 <w:webHidden/>
               </w:rPr>
-              <w:instrText xml:space="preserve"> PAGEREF _Toc100526116 \h </w:instrText>
+              <w:instrText xml:space="preserve"> PAGEREF _Toc101635290 \h </w:instrText>
             </w:r>
             <w:r>
               <w:rPr>
@@ -2471,7 +2471,7 @@
               <w:lang w:val="es-ES"/>
             </w:rPr>
           </w:pPr>
-          <w:hyperlink w:anchor="_Toc100526117" w:history="1">
+          <w:hyperlink w:anchor="_Toc101635291" w:history="1">
             <w:r>
               <w:rPr>
                 <w:rStyle w:val="Hipervnculo"/>
@@ -2499,7 +2499,7 @@
                 <w:noProof/>
                 <w:webHidden/>
               </w:rPr>
-              <w:instrText xml:space="preserve"> PAGEREF _Toc100526117 \h </w:instrText>
+              <w:instrText xml:space="preserve"> PAGEREF _Toc101635291 \h </w:instrText>
             </w:r>
             <w:r>
               <w:rPr>
@@ -2542,7 +2542,7 @@
               <w:lang w:val="es-ES"/>
             </w:rPr>
           </w:pPr>
-          <w:hyperlink w:anchor="_Toc100526118" w:history="1">
+          <w:hyperlink w:anchor="_Toc101635292" w:history="1">
             <w:r>
               <w:rPr>
                 <w:rStyle w:val="Hipervnculo"/>
@@ -2570,7 +2570,7 @@
                 <w:noProof/>
                 <w:webHidden/>
               </w:rPr>
-              <w:instrText xml:space="preserve"> PAGEREF _Toc100526118 \h </w:instrText>
+              <w:instrText xml:space="preserve"> PAGEREF _Toc101635292 \h </w:instrText>
             </w:r>
             <w:r>
               <w:rPr>
@@ -2613,7 +2613,7 @@
               <w:lang w:val="es-ES"/>
             </w:rPr>
           </w:pPr>
-          <w:hyperlink w:anchor="_Toc100526119" w:history="1">
+          <w:hyperlink w:anchor="_Toc101635293" w:history="1">
             <w:r>
               <w:rPr>
                 <w:rStyle w:val="Hipervnculo"/>
@@ -2641,7 +2641,7 @@
                 <w:noProof/>
                 <w:webHidden/>
               </w:rPr>
-              <w:instrText xml:space="preserve"> PAGEREF _Toc100526119 \h </w:instrText>
+              <w:instrText xml:space="preserve"> PAGEREF _Toc101635293 \h </w:instrText>
             </w:r>
             <w:r>
               <w:rPr>
@@ -2684,7 +2684,7 @@
               <w:lang w:val="es-ES"/>
             </w:rPr>
           </w:pPr>
-          <w:hyperlink w:anchor="_Toc100526120" w:history="1">
+          <w:hyperlink w:anchor="_Toc101635294" w:history="1">
             <w:r>
               <w:rPr>
                 <w:rStyle w:val="Hipervnculo"/>
@@ -2719,7 +2719,7 @@
                 <w:noProof/>
                 <w:webHidden/>
               </w:rPr>
-              <w:instrText xml:space="preserve"> PAGEREF _Toc100526120 \h </w:instrText>
+              <w:instrText xml:space="preserve"> PAGEREF _Toc101635294 \h </w:instrText>
             </w:r>
             <w:r>
               <w:rPr>
@@ -2762,7 +2762,7 @@
               <w:lang w:val="es-ES"/>
             </w:rPr>
           </w:pPr>
-          <w:hyperlink w:anchor="_Toc100526121" w:history="1">
+          <w:hyperlink w:anchor="_Toc101635295" w:history="1">
             <w:r>
               <w:rPr>
                 <w:rStyle w:val="Hipervnculo"/>
@@ -2790,7 +2790,7 @@
                 <w:noProof/>
                 <w:webHidden/>
               </w:rPr>
-              <w:instrText xml:space="preserve"> PAGEREF _Toc100526121 \h </w:instrText>
+              <w:instrText xml:space="preserve"> PAGEREF _Toc101635295 \h </w:instrText>
             </w:r>
             <w:r>
               <w:rPr>
@@ -2833,7 +2833,7 @@
               <w:lang w:val="es-ES"/>
             </w:rPr>
           </w:pPr>
-          <w:hyperlink w:anchor="_Toc100526122" w:history="1">
+          <w:hyperlink w:anchor="_Toc101635296" w:history="1">
             <w:r>
               <w:rPr>
                 <w:rStyle w:val="Hipervnculo"/>
@@ -2861,7 +2861,7 @@
                 <w:noProof/>
                 <w:webHidden/>
               </w:rPr>
-              <w:instrText xml:space="preserve"> PAGEREF _Toc100526122 \h </w:instrText>
+              <w:instrText xml:space="preserve"> PAGEREF _Toc101635296 \h </w:instrText>
             </w:r>
             <w:r>
               <w:rPr>
@@ -2904,7 +2904,7 @@
               <w:lang w:val="es-ES"/>
             </w:rPr>
           </w:pPr>
-          <w:hyperlink w:anchor="_Toc100526123" w:history="1">
+          <w:hyperlink w:anchor="_Toc101635297" w:history="1">
             <w:r>
               <w:rPr>
                 <w:rStyle w:val="Hipervnculo"/>
@@ -2932,7 +2932,7 @@
                 <w:noProof/>
                 <w:webHidden/>
               </w:rPr>
-              <w:instrText xml:space="preserve"> PAGEREF _Toc100526123 \h </w:instrText>
+              <w:instrText xml:space="preserve"> PAGEREF _Toc101635297 \h </w:instrText>
             </w:r>
             <w:r>
               <w:rPr>
@@ -2975,7 +2975,7 @@
               <w:lang w:val="es-ES"/>
             </w:rPr>
           </w:pPr>
-          <w:hyperlink w:anchor="_Toc100526124" w:history="1">
+          <w:hyperlink w:anchor="_Toc101635298" w:history="1">
             <w:r>
               <w:rPr>
                 <w:rStyle w:val="Hipervnculo"/>
@@ -3003,7 +3003,7 @@
                 <w:noProof/>
                 <w:webHidden/>
               </w:rPr>
-              <w:instrText xml:space="preserve"> PAGEREF _Toc100526124 \h </w:instrText>
+              <w:instrText xml:space="preserve"> PAGEREF _Toc101635298 \h </w:instrText>
             </w:r>
             <w:r>
               <w:rPr>
@@ -3046,7 +3046,7 @@
               <w:lang w:val="es-ES"/>
             </w:rPr>
           </w:pPr>
-          <w:hyperlink w:anchor="_Toc100526125" w:history="1">
+          <w:hyperlink w:anchor="_Toc101635299" w:history="1">
             <w:r>
               <w:rPr>
                 <w:rStyle w:val="Hipervnculo"/>
@@ -3074,7 +3074,7 @@
                 <w:noProof/>
                 <w:webHidden/>
               </w:rPr>
-              <w:instrText xml:space="preserve"> PAGEREF _Toc100526125 \h </w:instrText>
+              <w:instrText xml:space="preserve"> PAGEREF _Toc101635299 \h </w:instrText>
             </w:r>
             <w:r>
               <w:rPr>
@@ -3117,7 +3117,7 @@
               <w:lang w:val="es-ES"/>
             </w:rPr>
           </w:pPr>
-          <w:hyperlink w:anchor="_Toc100526126" w:history="1">
+          <w:hyperlink w:anchor="_Toc101635300" w:history="1">
             <w:r>
               <w:rPr>
                 <w:rStyle w:val="Hipervnculo"/>
@@ -3145,7 +3145,7 @@
                 <w:noProof/>
                 <w:webHidden/>
               </w:rPr>
-              <w:instrText xml:space="preserve"> PAGEREF _Toc100526126 \h </w:instrText>
+              <w:instrText xml:space="preserve"> PAGEREF _Toc101635300 \h </w:instrText>
             </w:r>
             <w:r>
               <w:rPr>
@@ -3185,14 +3185,14 @@
               <w:lang w:val="es-ES"/>
             </w:rPr>
           </w:pPr>
-          <w:hyperlink w:anchor="_Toc100526127" w:history="1">
+          <w:hyperlink w:anchor="_Toc101635301" w:history="1">
             <w:r>
               <w:rPr>
                 <w:rStyle w:val="Hipervnculo"/>
                 <w:rFonts w:ascii="Times New Roman" w:eastAsia="Comfortaa" w:hAnsi="Times New Roman" w:cs="Times New Roman"/>
                 <w:noProof/>
               </w:rPr>
-              <w:t>8. Herramientas Software</w:t>
+              <w:t>8. Modelo de Dominio</w:t>
             </w:r>
             <w:r>
               <w:rPr>
@@ -3213,7 +3213,7 @@
                 <w:noProof/>
                 <w:webHidden/>
               </w:rPr>
-              <w:instrText xml:space="preserve"> PAGEREF _Toc100526127 \h </w:instrText>
+              <w:instrText xml:space="preserve"> PAGEREF _Toc101635301 \h </w:instrText>
             </w:r>
             <w:r>
               <w:rPr>
@@ -3234,6 +3234,74 @@
                 <w:webHidden/>
               </w:rPr>
               <w:t>38</w:t>
+            </w:r>
+            <w:r>
+              <w:rPr>
+                <w:noProof/>
+                <w:webHidden/>
+              </w:rPr>
+              <w:fldChar w:fldCharType="end"/>
+            </w:r>
+          </w:hyperlink>
+        </w:p>
+        <w:p>
+          <w:pPr>
+            <w:pStyle w:val="TDC1"/>
+            <w:rPr>
+              <w:rFonts w:asciiTheme="minorHAnsi" w:eastAsiaTheme="minorEastAsia" w:hAnsiTheme="minorHAnsi" w:cstheme="minorBidi"/>
+              <w:noProof/>
+              <w:lang w:val="es-ES"/>
+            </w:rPr>
+          </w:pPr>
+          <w:hyperlink w:anchor="_Toc101635302" w:history="1">
+            <w:r>
+              <w:rPr>
+                <w:rStyle w:val="Hipervnculo"/>
+                <w:rFonts w:ascii="Times New Roman" w:eastAsia="Comfortaa" w:hAnsi="Times New Roman" w:cs="Times New Roman"/>
+                <w:noProof/>
+              </w:rPr>
+              <w:t>9. Herramientas Software</w:t>
+            </w:r>
+            <w:r>
+              <w:rPr>
+                <w:noProof/>
+                <w:webHidden/>
+              </w:rPr>
+              <w:tab/>
+            </w:r>
+            <w:r>
+              <w:rPr>
+                <w:noProof/>
+                <w:webHidden/>
+              </w:rPr>
+              <w:fldChar w:fldCharType="begin"/>
+            </w:r>
+            <w:r>
+              <w:rPr>
+                <w:noProof/>
+                <w:webHidden/>
+              </w:rPr>
+              <w:instrText xml:space="preserve"> PAGEREF _Toc101635302 \h </w:instrText>
+            </w:r>
+            <w:r>
+              <w:rPr>
+                <w:noProof/>
+                <w:webHidden/>
+              </w:rPr>
+            </w:r>
+            <w:r>
+              <w:rPr>
+                <w:noProof/>
+                <w:webHidden/>
+              </w:rPr>
+              <w:fldChar w:fldCharType="separate"/>
+            </w:r>
+            <w:r>
+              <w:rPr>
+                <w:noProof/>
+                <w:webHidden/>
+              </w:rPr>
+              <w:t>39</w:t>
             </w:r>
             <w:r>
               <w:rPr>
@@ -3256,7 +3324,7 @@
               <w:lang w:val="es-ES"/>
             </w:rPr>
           </w:pPr>
-          <w:hyperlink w:anchor="_Toc100526128" w:history="1">
+          <w:hyperlink w:anchor="_Toc101635303" w:history="1">
             <w:r>
               <w:rPr>
                 <w:rStyle w:val="Hipervnculo"/>
@@ -3264,7 +3332,7 @@
                 <w:noProof/>
                 <w:lang w:val="en-US"/>
               </w:rPr>
-              <w:t>8.1. Enlace a GitHub</w:t>
+              <w:t>9.1. Enlace a GitHub</w:t>
             </w:r>
             <w:r>
               <w:rPr>
@@ -3285,7 +3353,7 @@
                 <w:noProof/>
                 <w:webHidden/>
               </w:rPr>
-              <w:instrText xml:space="preserve"> PAGEREF _Toc100526128 \h </w:instrText>
+              <w:instrText xml:space="preserve"> PAGEREF _Toc101635303 \h </w:instrText>
             </w:r>
             <w:r>
               <w:rPr>
@@ -3305,7 +3373,7 @@
                 <w:noProof/>
                 <w:webHidden/>
               </w:rPr>
-              <w:t>38</w:t>
+              <w:t>39</w:t>
             </w:r>
             <w:r>
               <w:rPr>
@@ -3361,7 +3429,7 @@
           <w:rFonts w:ascii="Times New Roman" w:hAnsi="Times New Roman" w:cs="Times New Roman"/>
         </w:rPr>
       </w:pPr>
-      <w:bookmarkStart w:id="1" w:name="_Toc100526097"/>
+      <w:bookmarkStart w:id="1" w:name="_Toc101635271"/>
       <w:r>
         <w:rPr>
           <w:rFonts w:ascii="Times New Roman" w:hAnsi="Times New Roman" w:cs="Times New Roman"/>
@@ -3755,7 +3823,7 @@
           <w:rFonts w:ascii="Times New Roman" w:hAnsi="Times New Roman" w:cs="Times New Roman"/>
         </w:rPr>
       </w:pPr>
-      <w:bookmarkStart w:id="4" w:name="_Toc100526098"/>
+      <w:bookmarkStart w:id="4" w:name="_Toc101635272"/>
       <w:r>
         <w:rPr>
           <w:rFonts w:ascii="Times New Roman" w:hAnsi="Times New Roman" w:cs="Times New Roman"/>
@@ -3883,7 +3951,7 @@
       </w:pPr>
       <w:bookmarkStart w:id="6" w:name="_e0tztcn42lgs" w:colFirst="0" w:colLast="0"/>
       <w:bookmarkStart w:id="7" w:name="_Toc97936427"/>
-      <w:bookmarkStart w:id="8" w:name="_Toc100526099"/>
+      <w:bookmarkStart w:id="8" w:name="_Toc101635273"/>
       <w:bookmarkEnd w:id="6"/>
       <w:r>
         <w:rPr>
@@ -5833,7 +5901,7 @@
           <w:rFonts w:ascii="Times New Roman" w:hAnsi="Times New Roman" w:cs="Times New Roman"/>
         </w:rPr>
       </w:pPr>
-      <w:bookmarkStart w:id="9" w:name="_Toc100526100"/>
+      <w:bookmarkStart w:id="9" w:name="_Toc101635274"/>
       <w:r>
         <w:rPr>
           <w:rFonts w:ascii="Times New Roman" w:hAnsi="Times New Roman" w:cs="Times New Roman"/>
@@ -6464,7 +6532,7 @@
           <w:rFonts w:ascii="Times New Roman" w:hAnsi="Times New Roman" w:cs="Times New Roman"/>
         </w:rPr>
       </w:pPr>
-      <w:bookmarkStart w:id="10" w:name="_Toc100526101"/>
+      <w:bookmarkStart w:id="10" w:name="_Toc101635275"/>
       <w:r>
         <w:rPr>
           <w:rFonts w:ascii="Times New Roman" w:hAnsi="Times New Roman" w:cs="Times New Roman"/>
@@ -7249,7 +7317,7 @@
         <w:lastRenderedPageBreak/>
         <w:tab/>
       </w:r>
-      <w:bookmarkStart w:id="11" w:name="_Toc100526102"/>
+      <w:bookmarkStart w:id="11" w:name="_Toc101635276"/>
       <w:r>
         <w:rPr>
           <w:rFonts w:ascii="Times New Roman" w:hAnsi="Times New Roman" w:cs="Times New Roman"/>
@@ -7521,7 +7589,7 @@
         <w:lastRenderedPageBreak/>
         <w:tab/>
       </w:r>
-      <w:bookmarkStart w:id="12" w:name="_Toc100526103"/>
+      <w:bookmarkStart w:id="12" w:name="_Toc101635277"/>
       <w:r>
         <w:rPr>
           <w:rFonts w:ascii="Times New Roman" w:hAnsi="Times New Roman" w:cs="Times New Roman"/>
@@ -8500,7 +8568,7 @@
         <w:pStyle w:val="Ttulo2"/>
         <w:ind w:firstLine="720"/>
       </w:pPr>
-      <w:bookmarkStart w:id="19" w:name="_Toc100526104"/>
+      <w:bookmarkStart w:id="19" w:name="_Toc101635278"/>
       <w:r>
         <w:rPr>
           <w:rFonts w:ascii="Times New Roman" w:hAnsi="Times New Roman" w:cs="Times New Roman"/>
@@ -8921,7 +8989,7 @@
           <w:lang w:val="en-US"/>
         </w:rPr>
       </w:pPr>
-      <w:bookmarkStart w:id="20" w:name="_Toc100526105"/>
+      <w:bookmarkStart w:id="20" w:name="_Toc101635279"/>
       <w:r>
         <w:rPr>
           <w:rFonts w:ascii="Times New Roman" w:hAnsi="Times New Roman" w:cs="Times New Roman"/>
@@ -9069,7 +9137,7 @@
           <w:lang w:val="en-US"/>
         </w:rPr>
       </w:pPr>
-      <w:bookmarkStart w:id="21" w:name="_Toc100526106"/>
+      <w:bookmarkStart w:id="21" w:name="_Toc101635280"/>
       <w:r>
         <w:rPr>
           <w:rFonts w:ascii="Times New Roman" w:hAnsi="Times New Roman" w:cs="Times New Roman"/>
@@ -9164,7 +9232,7 @@
         <w:lastRenderedPageBreak/>
         <w:tab/>
       </w:r>
-      <w:bookmarkStart w:id="22" w:name="_Toc100526107"/>
+      <w:bookmarkStart w:id="22" w:name="_Toc101635281"/>
       <w:r>
         <w:rPr>
           <w:rFonts w:ascii="Times New Roman" w:hAnsi="Times New Roman" w:cs="Times New Roman"/>
@@ -9202,6 +9270,7 @@
       <w:bookmarkStart w:id="23" w:name="_Toc99314912"/>
       <w:bookmarkStart w:id="24" w:name="_Toc99315334"/>
       <w:bookmarkStart w:id="25" w:name="_Toc100526108"/>
+      <w:bookmarkStart w:id="26" w:name="_Toc101635282"/>
       <w:r>
         <w:rPr>
           <w:noProof/>
@@ -9265,6 +9334,7 @@
       <w:bookmarkEnd w:id="23"/>
       <w:bookmarkEnd w:id="24"/>
       <w:bookmarkEnd w:id="25"/>
+      <w:bookmarkEnd w:id="26"/>
     </w:p>
     <w:p>
       <w:pPr>
@@ -9279,7 +9349,7 @@
           <w:rFonts w:ascii="Times New Roman" w:hAnsi="Times New Roman" w:cs="Times New Roman"/>
         </w:rPr>
       </w:pPr>
-      <w:bookmarkStart w:id="26" w:name="_Toc100526109"/>
+      <w:bookmarkStart w:id="27" w:name="_Toc101635283"/>
       <w:r>
         <w:rPr>
           <w:noProof/>
@@ -9434,7 +9504,7 @@
         </w:rPr>
         <w:t xml:space="preserve"> backlog</w:t>
       </w:r>
-      <w:bookmarkEnd w:id="26"/>
+      <w:bookmarkEnd w:id="27"/>
     </w:p>
     <w:p>
       <w:pPr>
@@ -9532,7 +9602,7 @@
           <w:rFonts w:ascii="Times New Roman" w:eastAsia="Comfortaa" w:hAnsi="Times New Roman" w:cs="Times New Roman"/>
         </w:rPr>
       </w:pPr>
-      <w:bookmarkStart w:id="27" w:name="_Toc100526110"/>
+      <w:bookmarkStart w:id="28" w:name="_Toc101635284"/>
       <w:r>
         <w:rPr>
           <w:rFonts w:ascii="Times New Roman" w:eastAsia="Comfortaa" w:hAnsi="Times New Roman" w:cs="Times New Roman"/>
@@ -9558,7 +9628,7 @@
         </w:rPr>
         <w:t>Gestión de Riesgos</w:t>
       </w:r>
-      <w:bookmarkEnd w:id="27"/>
+      <w:bookmarkEnd w:id="28"/>
     </w:p>
     <w:p>
       <w:pPr>
@@ -11098,11 +11168,11 @@
           <w:rFonts w:ascii="Times New Roman" w:eastAsia="Comfortaa" w:hAnsi="Times New Roman" w:cs="Times New Roman"/>
         </w:rPr>
       </w:pPr>
-      <w:bookmarkStart w:id="28" w:name="_ourxv0er4s6f" w:colFirst="0" w:colLast="0"/>
-      <w:bookmarkStart w:id="29" w:name="_b1b1u2m9loum" w:colFirst="0" w:colLast="0"/>
-      <w:bookmarkStart w:id="30" w:name="_Toc97936428"/>
-      <w:bookmarkEnd w:id="28"/>
+      <w:bookmarkStart w:id="29" w:name="_ourxv0er4s6f" w:colFirst="0" w:colLast="0"/>
+      <w:bookmarkStart w:id="30" w:name="_b1b1u2m9loum" w:colFirst="0" w:colLast="0"/>
+      <w:bookmarkStart w:id="31" w:name="_Toc97936428"/>
       <w:bookmarkEnd w:id="29"/>
+      <w:bookmarkEnd w:id="30"/>
     </w:p>
     <w:p>
       <w:pPr>
@@ -11126,7 +11196,7 @@
           <w:rFonts w:ascii="Times New Roman" w:eastAsia="Comfortaa" w:hAnsi="Times New Roman" w:cs="Times New Roman"/>
         </w:rPr>
       </w:pPr>
-      <w:bookmarkStart w:id="31" w:name="_Toc100526111"/>
+      <w:bookmarkStart w:id="32" w:name="_Toc101635285"/>
       <w:r>
         <w:rPr>
           <w:rFonts w:ascii="Times New Roman" w:eastAsia="Comfortaa" w:hAnsi="Times New Roman" w:cs="Times New Roman"/>
@@ -11134,7 +11204,7 @@
         <w:lastRenderedPageBreak/>
         <w:t>6. Requisitos</w:t>
       </w:r>
-      <w:bookmarkEnd w:id="31"/>
+      <w:bookmarkEnd w:id="32"/>
     </w:p>
     <w:p/>
     <w:p>
@@ -12861,7 +12931,7 @@
           <w:lang w:val="en-US"/>
         </w:rPr>
       </w:pPr>
-      <w:bookmarkStart w:id="32" w:name="_Toc100526112"/>
+      <w:bookmarkStart w:id="33" w:name="_Toc101635286"/>
       <w:r>
         <w:rPr>
           <w:rFonts w:ascii="Times New Roman" w:hAnsi="Times New Roman" w:cs="Times New Roman"/>
@@ -12918,7 +12988,7 @@
         </w:rPr>
         <w:t>:</w:t>
       </w:r>
-      <w:bookmarkEnd w:id="32"/>
+      <w:bookmarkEnd w:id="33"/>
     </w:p>
     <w:p>
       <w:r>
@@ -13045,7 +13115,7 @@
           <w:rFonts w:ascii="Times New Roman" w:eastAsia="Comfortaa" w:hAnsi="Times New Roman" w:cs="Times New Roman"/>
         </w:rPr>
       </w:pPr>
-      <w:bookmarkStart w:id="33" w:name="_Toc100526113"/>
+      <w:bookmarkStart w:id="34" w:name="_Toc101635287"/>
       <w:r>
         <w:rPr>
           <w:rFonts w:ascii="Times New Roman" w:eastAsia="Comfortaa" w:hAnsi="Times New Roman" w:cs="Times New Roman"/>
@@ -13059,7 +13129,7 @@
         </w:rPr>
         <w:t>Casos de uso</w:t>
       </w:r>
-      <w:bookmarkEnd w:id="33"/>
+      <w:bookmarkEnd w:id="34"/>
     </w:p>
     <w:p>
       <w:pPr>
@@ -13069,7 +13139,7 @@
           <w:rFonts w:ascii="Times New Roman" w:hAnsi="Times New Roman" w:cs="Times New Roman"/>
         </w:rPr>
       </w:pPr>
-      <w:bookmarkStart w:id="34" w:name="_Toc100526114"/>
+      <w:bookmarkStart w:id="35" w:name="_Toc101635288"/>
       <w:r>
         <w:rPr>
           <w:rFonts w:ascii="Times New Roman" w:hAnsi="Times New Roman" w:cs="Times New Roman"/>
@@ -13089,7 +13159,7 @@
         </w:rPr>
         <w:t>MagicDraw</w:t>
       </w:r>
-      <w:bookmarkEnd w:id="34"/>
+      <w:bookmarkEnd w:id="35"/>
       <w:proofErr w:type="spellEnd"/>
     </w:p>
     <w:p>
@@ -13097,6 +13167,7 @@
         <w:pStyle w:val="Ttulo2"/>
         <w:ind w:firstLine="720"/>
       </w:pPr>
+      <w:bookmarkStart w:id="36" w:name="_Toc101635289"/>
       <w:r>
         <w:rPr>
           <w:noProof/>
@@ -13151,6 +13222,7 @@
           </wp:anchor>
         </w:drawing>
       </w:r>
+      <w:bookmarkEnd w:id="36"/>
     </w:p>
     <w:p>
       <w:pPr>
@@ -13173,7 +13245,7 @@
         <w:lastRenderedPageBreak/>
         <w:tab/>
       </w:r>
-      <w:bookmarkStart w:id="35" w:name="_Toc100526116"/>
+      <w:bookmarkStart w:id="37" w:name="_Toc101635290"/>
       <w:r>
         <w:rPr>
           <w:rFonts w:ascii="Times New Roman" w:hAnsi="Times New Roman" w:cs="Times New Roman"/>
@@ -13221,7 +13293,7 @@
         </w:rPr>
         <w:t>uso</w:t>
       </w:r>
-      <w:bookmarkEnd w:id="35"/>
+      <w:bookmarkEnd w:id="37"/>
       <w:proofErr w:type="spellEnd"/>
     </w:p>
     <w:p>
@@ -13232,7 +13304,7 @@
           <w:rFonts w:ascii="Times New Roman" w:hAnsi="Times New Roman" w:cs="Times New Roman"/>
         </w:rPr>
       </w:pPr>
-      <w:bookmarkStart w:id="36" w:name="_Toc100526117"/>
+      <w:bookmarkStart w:id="38" w:name="_Toc101635291"/>
       <w:r>
         <w:rPr>
           <w:rFonts w:ascii="Times New Roman" w:hAnsi="Times New Roman" w:cs="Times New Roman"/>
@@ -13251,7 +13323,7 @@
         </w:rPr>
         <w:t>. Registro</w:t>
       </w:r>
-      <w:bookmarkEnd w:id="36"/>
+      <w:bookmarkEnd w:id="38"/>
     </w:p>
     <w:p>
       <w:pPr>
@@ -13706,7 +13778,7 @@
           <w:rFonts w:ascii="Times New Roman" w:hAnsi="Times New Roman" w:cs="Times New Roman"/>
         </w:rPr>
       </w:pPr>
-      <w:bookmarkStart w:id="37" w:name="_Toc100526118"/>
+      <w:bookmarkStart w:id="39" w:name="_Toc101635292"/>
       <w:r>
         <w:rPr>
           <w:rFonts w:ascii="Times New Roman" w:hAnsi="Times New Roman" w:cs="Times New Roman"/>
@@ -13714,7 +13786,7 @@
         <w:lastRenderedPageBreak/>
         <w:t>7.2.2. Iniciar sesión</w:t>
       </w:r>
-      <w:bookmarkEnd w:id="37"/>
+      <w:bookmarkEnd w:id="39"/>
     </w:p>
     <w:p>
       <w:pPr>
@@ -14190,7 +14262,7 @@
           <w:rFonts w:ascii="Times New Roman" w:hAnsi="Times New Roman" w:cs="Times New Roman"/>
         </w:rPr>
       </w:pPr>
-      <w:bookmarkStart w:id="38" w:name="_Toc100526119"/>
+      <w:bookmarkStart w:id="40" w:name="_Toc101635293"/>
       <w:r>
         <w:rPr>
           <w:rFonts w:ascii="Times New Roman" w:hAnsi="Times New Roman" w:cs="Times New Roman"/>
@@ -14204,7 +14276,7 @@
         </w:rPr>
         <w:t>Visualizar perfiles</w:t>
       </w:r>
-      <w:bookmarkEnd w:id="38"/>
+      <w:bookmarkEnd w:id="40"/>
     </w:p>
     <w:p/>
     <w:p>
@@ -14287,17 +14359,7 @@
           <w:sz w:val="24"/>
           <w:szCs w:val="24"/>
         </w:rPr>
-        <w:t xml:space="preserve">Contexto de </w:t>
-      </w:r>
-      <w:proofErr w:type="gramStart"/>
-      <w:r>
-        <w:rPr>
-          <w:rFonts w:ascii="Times New Roman" w:hAnsi="Times New Roman" w:cs="Times New Roman"/>
-          <w:b/>
-          <w:sz w:val="24"/>
-          <w:szCs w:val="24"/>
-        </w:rPr>
-        <w:t>uso</w:t>
+        <w:t>Contexto de uso</w:t>
       </w:r>
       <w:r>
         <w:rPr>
@@ -14308,7 +14370,6 @@
         </w:rPr>
         <w:t>::</w:t>
       </w:r>
-      <w:proofErr w:type="gramEnd"/>
     </w:p>
     <w:p>
       <w:pPr>
@@ -14506,25 +14567,7 @@
           <w:sz w:val="24"/>
           <w:szCs w:val="24"/>
         </w:rPr>
-        <w:t xml:space="preserve">2. El sistema muestra el perfil del otro </w:t>
-      </w:r>
-      <w:proofErr w:type="gramStart"/>
-      <w:r>
-        <w:rPr>
-          <w:rFonts w:ascii="Times New Roman" w:hAnsi="Times New Roman" w:cs="Times New Roman"/>
-          <w:sz w:val="24"/>
-          <w:szCs w:val="24"/>
-        </w:rPr>
-        <w:t>usuario</w:t>
-      </w:r>
-      <w:proofErr w:type="gramEnd"/>
-      <w:r>
-        <w:rPr>
-          <w:rFonts w:ascii="Times New Roman" w:hAnsi="Times New Roman" w:cs="Times New Roman"/>
-          <w:sz w:val="24"/>
-          <w:szCs w:val="24"/>
-        </w:rPr>
-        <w:t xml:space="preserve"> así como su información marcada </w:t>
+        <w:t xml:space="preserve">2. El sistema muestra el perfil del otro usuario así como su información marcada </w:t>
       </w:r>
       <w:r>
         <w:rPr>
@@ -14624,7 +14667,7 @@
           <w:rFonts w:ascii="Times New Roman" w:hAnsi="Times New Roman" w:cs="Times New Roman"/>
         </w:rPr>
       </w:pPr>
-      <w:bookmarkStart w:id="39" w:name="_Toc100526120"/>
+      <w:bookmarkStart w:id="41" w:name="_Toc101635294"/>
       <w:r>
         <w:lastRenderedPageBreak/>
         <w:t>7</w:t>
@@ -14641,7 +14684,7 @@
         </w:rPr>
         <w:t>Editar del perfil</w:t>
       </w:r>
-      <w:bookmarkEnd w:id="39"/>
+      <w:bookmarkEnd w:id="41"/>
     </w:p>
     <w:p/>
     <w:p>
@@ -15112,7 +15155,7 @@
           <w:rFonts w:ascii="Times New Roman" w:hAnsi="Times New Roman" w:cs="Times New Roman"/>
         </w:rPr>
       </w:pPr>
-      <w:bookmarkStart w:id="40" w:name="_Toc100526121"/>
+      <w:bookmarkStart w:id="42" w:name="_Toc101635295"/>
       <w:r>
         <w:rPr>
           <w:rFonts w:ascii="Times New Roman" w:hAnsi="Times New Roman" w:cs="Times New Roman"/>
@@ -15138,7 +15181,7 @@
         </w:rPr>
         <w:t>Buscar información multimedia</w:t>
       </w:r>
-      <w:bookmarkEnd w:id="40"/>
+      <w:bookmarkEnd w:id="42"/>
     </w:p>
     <w:p/>
     <w:p>
@@ -15404,7 +15447,7 @@
           <w:rFonts w:ascii="Times New Roman" w:hAnsi="Times New Roman" w:cs="Times New Roman"/>
         </w:rPr>
       </w:pPr>
-      <w:bookmarkStart w:id="41" w:name="_Toc100526122"/>
+      <w:bookmarkStart w:id="43" w:name="_Toc101635296"/>
       <w:r>
         <w:rPr>
           <w:rFonts w:ascii="Times New Roman" w:hAnsi="Times New Roman" w:cs="Times New Roman"/>
@@ -15430,7 +15473,7 @@
         </w:rPr>
         <w:t>Interactuar con otros usuarios</w:t>
       </w:r>
-      <w:bookmarkEnd w:id="41"/>
+      <w:bookmarkEnd w:id="43"/>
     </w:p>
     <w:p/>
     <w:p>
@@ -15920,7 +15963,7 @@
           <w:rFonts w:ascii="Times New Roman" w:hAnsi="Times New Roman" w:cs="Times New Roman"/>
         </w:rPr>
       </w:pPr>
-      <w:bookmarkStart w:id="42" w:name="_Toc100526123"/>
+      <w:bookmarkStart w:id="44" w:name="_Toc101635297"/>
       <w:r>
         <w:rPr>
           <w:rFonts w:ascii="Times New Roman" w:hAnsi="Times New Roman" w:cs="Times New Roman"/>
@@ -15934,7 +15977,7 @@
         </w:rPr>
         <w:t>Etiquetado del contenido</w:t>
       </w:r>
-      <w:bookmarkEnd w:id="42"/>
+      <w:bookmarkEnd w:id="44"/>
     </w:p>
     <w:p/>
     <w:p>
@@ -16168,7 +16211,7 @@
           <w:rFonts w:ascii="Times New Roman" w:hAnsi="Times New Roman" w:cs="Times New Roman"/>
         </w:rPr>
       </w:pPr>
-      <w:bookmarkStart w:id="43" w:name="_Toc100526124"/>
+      <w:bookmarkStart w:id="45" w:name="_Toc101635298"/>
       <w:r>
         <w:rPr>
           <w:rFonts w:ascii="Times New Roman" w:hAnsi="Times New Roman" w:cs="Times New Roman"/>
@@ -16182,7 +16225,7 @@
         </w:rPr>
         <w:t>Listado del contenido</w:t>
       </w:r>
-      <w:bookmarkEnd w:id="43"/>
+      <w:bookmarkEnd w:id="45"/>
     </w:p>
     <w:p>
       <w:pPr>
@@ -16658,7 +16701,7 @@
           <w:rFonts w:ascii="Times New Roman" w:hAnsi="Times New Roman" w:cs="Times New Roman"/>
         </w:rPr>
       </w:pPr>
-      <w:bookmarkStart w:id="44" w:name="_Toc100526125"/>
+      <w:bookmarkStart w:id="46" w:name="_Toc101635299"/>
       <w:r>
         <w:rPr>
           <w:rFonts w:ascii="Times New Roman" w:hAnsi="Times New Roman" w:cs="Times New Roman"/>
@@ -16672,7 +16715,7 @@
         </w:rPr>
         <w:t>Valorar el contenido con comentarios</w:t>
       </w:r>
-      <w:bookmarkEnd w:id="44"/>
+      <w:bookmarkEnd w:id="46"/>
     </w:p>
     <w:p/>
     <w:p>
@@ -17112,7 +17155,7 @@
           <w:rFonts w:ascii="Times New Roman" w:hAnsi="Times New Roman" w:cs="Times New Roman"/>
         </w:rPr>
       </w:pPr>
-      <w:bookmarkStart w:id="45" w:name="_Toc100526126"/>
+      <w:bookmarkStart w:id="47" w:name="_Toc101635300"/>
       <w:r>
         <w:rPr>
           <w:rFonts w:ascii="Times New Roman" w:hAnsi="Times New Roman" w:cs="Times New Roman"/>
@@ -17126,7 +17169,7 @@
         </w:rPr>
         <w:t>Interactuar con perfiles</w:t>
       </w:r>
-      <w:bookmarkEnd w:id="45"/>
+      <w:bookmarkEnd w:id="47"/>
     </w:p>
     <w:p/>
     <w:p>
@@ -17507,17 +17550,122 @@
           <w:rFonts w:ascii="Times New Roman" w:hAnsi="Times New Roman" w:cs="Times New Roman"/>
           <w:sz w:val="24"/>
           <w:szCs w:val="24"/>
+        </w:rPr>
+      </w:pPr>
+      <w:r>
+        <w:rPr>
+          <w:rFonts w:ascii="Times New Roman" w:hAnsi="Times New Roman" w:cs="Times New Roman"/>
+          <w:sz w:val="24"/>
+          <w:szCs w:val="24"/>
+        </w:rPr>
+        <w:t>No se añade al otro usuario a la lista de usuarios seguidos o bloqueados del propio usuario y se muestra un mensaje de error.</w:t>
+      </w:r>
+    </w:p>
+    <w:p>
+      <w:pPr>
+        <w:rPr>
+          <w:rFonts w:ascii="Times New Roman" w:hAnsi="Times New Roman" w:cs="Times New Roman"/>
+          <w:sz w:val="24"/>
+          <w:szCs w:val="24"/>
+        </w:rPr>
+      </w:pPr>
+      <w:r>
+        <w:rPr>
+          <w:rFonts w:ascii="Times New Roman" w:hAnsi="Times New Roman" w:cs="Times New Roman"/>
+          <w:sz w:val="24"/>
+          <w:szCs w:val="24"/>
+        </w:rPr>
+        <w:br w:type="page"/>
+      </w:r>
+    </w:p>
+    <w:p>
+      <w:pPr>
+        <w:pStyle w:val="Ttulo1"/>
+        <w:rPr>
+          <w:rFonts w:ascii="Times New Roman" w:eastAsia="Comfortaa" w:hAnsi="Times New Roman" w:cs="Times New Roman"/>
+        </w:rPr>
+      </w:pPr>
+      <w:bookmarkStart w:id="48" w:name="_Toc101635301"/>
+      <w:r>
+        <w:rPr>
+          <w:rFonts w:ascii="Times New Roman" w:eastAsia="Comfortaa" w:hAnsi="Times New Roman" w:cs="Times New Roman"/>
+        </w:rPr>
+        <w:lastRenderedPageBreak/>
+        <w:t xml:space="preserve">8. </w:t>
+      </w:r>
+      <w:r>
+        <w:rPr>
+          <w:rFonts w:ascii="Times New Roman" w:eastAsia="Comfortaa" w:hAnsi="Times New Roman" w:cs="Times New Roman"/>
+        </w:rPr>
+        <w:t>Modelo de Dominio</w:t>
+      </w:r>
+      <w:bookmarkEnd w:id="48"/>
+    </w:p>
+    <w:p>
+      <w:r>
+        <w:rPr>
+          <w:noProof/>
+        </w:rPr>
+        <w:drawing>
+          <wp:anchor distT="0" distB="0" distL="114300" distR="114300" simplePos="0" relativeHeight="251672576" behindDoc="1" locked="0" layoutInCell="1" allowOverlap="1" wp14:anchorId="51CDA7AD" wp14:editId="1356B5EE">
+            <wp:simplePos x="0" y="0"/>
+            <wp:positionH relativeFrom="column">
+              <wp:posOffset>-336550</wp:posOffset>
+            </wp:positionH>
+            <wp:positionV relativeFrom="paragraph">
+              <wp:posOffset>172085</wp:posOffset>
+            </wp:positionV>
+            <wp:extent cx="6481898" cy="2216150"/>
+            <wp:effectExtent l="0" t="0" r="0" b="0"/>
+            <wp:wrapNone/>
+            <wp:docPr id="25" name="Imagen 25" descr="Diagrama&#10;&#10;Descripción generada automáticamente"/>
+            <wp:cNvGraphicFramePr>
+              <a:graphicFrameLocks xmlns:a="http://schemas.openxmlformats.org/drawingml/2006/main" noChangeAspect="1"/>
+            </wp:cNvGraphicFramePr>
+            <a:graphic xmlns:a="http://schemas.openxmlformats.org/drawingml/2006/main">
+              <a:graphicData uri="http://schemas.openxmlformats.org/drawingml/2006/picture">
+                <pic:pic xmlns:pic="http://schemas.openxmlformats.org/drawingml/2006/picture">
+                  <pic:nvPicPr>
+                    <pic:cNvPr id="25" name="Imagen 25" descr="Diagrama&#10;&#10;Descripción generada automáticamente"/>
+                    <pic:cNvPicPr/>
+                  </pic:nvPicPr>
+                  <pic:blipFill>
+                    <a:blip r:embed="rId42">
+                      <a:extLst>
+                        <a:ext uri="{28A0092B-C50C-407E-A947-70E740481C1C}">
+                          <a14:useLocalDpi xmlns:a14="http://schemas.microsoft.com/office/drawing/2010/main" val="0"/>
+                        </a:ext>
+                      </a:extLst>
+                    </a:blip>
+                    <a:stretch>
+                      <a:fillRect/>
+                    </a:stretch>
+                  </pic:blipFill>
+                  <pic:spPr>
+                    <a:xfrm>
+                      <a:off x="0" y="0"/>
+                      <a:ext cx="6481898" cy="2216150"/>
+                    </a:xfrm>
+                    <a:prstGeom prst="rect">
+                      <a:avLst/>
+                    </a:prstGeom>
+                  </pic:spPr>
+                </pic:pic>
+              </a:graphicData>
+            </a:graphic>
+          </wp:anchor>
+        </w:drawing>
+      </w:r>
+    </w:p>
+    <w:p>
+      <w:pPr>
+        <w:rPr>
+          <w:rFonts w:ascii="Times New Roman" w:hAnsi="Times New Roman" w:cs="Times New Roman"/>
+          <w:sz w:val="24"/>
+          <w:szCs w:val="24"/>
           <w:u w:val="single"/>
         </w:rPr>
       </w:pPr>
-      <w:r>
-        <w:rPr>
-          <w:rFonts w:ascii="Times New Roman" w:hAnsi="Times New Roman" w:cs="Times New Roman"/>
-          <w:sz w:val="24"/>
-          <w:szCs w:val="24"/>
-        </w:rPr>
-        <w:t>No se añade al otro usuario a la lista de usuarios seguidos o bloqueados del propio usuario y se muestra un mensaje de error.</w:t>
-      </w:r>
     </w:p>
     <w:p/>
     <w:p/>
@@ -17543,13 +17691,13 @@
           <w:rFonts w:ascii="Times New Roman" w:eastAsia="Comfortaa" w:hAnsi="Times New Roman" w:cs="Times New Roman"/>
         </w:rPr>
       </w:pPr>
-      <w:bookmarkStart w:id="46" w:name="_Toc100526127"/>
+      <w:bookmarkStart w:id="49" w:name="_Toc101635302"/>
       <w:r>
         <w:rPr>
           <w:rFonts w:ascii="Times New Roman" w:eastAsia="Comfortaa" w:hAnsi="Times New Roman" w:cs="Times New Roman"/>
         </w:rPr>
         <w:lastRenderedPageBreak/>
-        <w:t>8</w:t>
+        <w:t>9</w:t>
       </w:r>
       <w:r>
         <w:rPr>
@@ -17569,8 +17717,8 @@
         </w:rPr>
         <w:t>Herramientas Software</w:t>
       </w:r>
-      <w:bookmarkEnd w:id="30"/>
-      <w:bookmarkEnd w:id="46"/>
+      <w:bookmarkEnd w:id="31"/>
+      <w:bookmarkEnd w:id="49"/>
     </w:p>
     <w:p>
       <w:pPr>
@@ -17804,13 +17952,13 @@
           <w:lang w:val="en-US"/>
         </w:rPr>
       </w:pPr>
-      <w:bookmarkStart w:id="47" w:name="_Toc100526128"/>
+      <w:bookmarkStart w:id="50" w:name="_Toc101635303"/>
       <w:r>
         <w:rPr>
           <w:rFonts w:ascii="Times New Roman" w:hAnsi="Times New Roman" w:cs="Times New Roman"/>
           <w:lang w:val="en-US"/>
         </w:rPr>
-        <w:t>8</w:t>
+        <w:t>9</w:t>
       </w:r>
       <w:r>
         <w:rPr>
@@ -17833,7 +17981,7 @@
         </w:rPr>
         <w:t>Enlace a GitHub</w:t>
       </w:r>
-      <w:bookmarkEnd w:id="47"/>
+      <w:bookmarkEnd w:id="50"/>
     </w:p>
     <w:p>
       <w:pPr>
@@ -17854,7 +18002,7 @@
         </w:rPr>
         <w:tab/>
       </w:r>
-      <w:hyperlink r:id="rId42" w:history="1">
+      <w:hyperlink r:id="rId43" w:history="1">
         <w:r>
           <w:rPr>
             <w:rStyle w:val="Hipervnculo"/>
@@ -17896,12 +18044,12 @@
       </w:pPr>
     </w:p>
     <w:sectPr>
-      <w:headerReference w:type="even" r:id="rId43"/>
-      <w:headerReference w:type="default" r:id="rId44"/>
-      <w:footerReference w:type="even" r:id="rId45"/>
-      <w:footerReference w:type="default" r:id="rId46"/>
-      <w:headerReference w:type="first" r:id="rId47"/>
-      <w:footerReference w:type="first" r:id="rId48"/>
+      <w:headerReference w:type="even" r:id="rId44"/>
+      <w:headerReference w:type="default" r:id="rId45"/>
+      <w:footerReference w:type="even" r:id="rId46"/>
+      <w:footerReference w:type="default" r:id="rId47"/>
+      <w:headerReference w:type="first" r:id="rId48"/>
+      <w:footerReference w:type="first" r:id="rId49"/>
       <w:pgSz w:w="11909" w:h="16834"/>
       <w:pgMar w:top="1440" w:right="1440" w:bottom="1440" w:left="1440" w:header="720" w:footer="720" w:gutter="0"/>
       <w:pgNumType w:start="0"/>

</xml_diff>